<commit_message>
update the document with more informtaion and detail
</commit_message>
<xml_diff>
--- a/Document/Node_Setup.docx
+++ b/Document/Node_Setup.docx
@@ -15,7 +15,13 @@
         <w:pStyle w:val="Subtitle"/>
       </w:pPr>
       <w:r>
-        <w:t>8 March 2021</w:t>
+        <w:t>1</w:t>
+      </w:r>
+      <w:r>
+        <w:t>8</w:t>
+      </w:r>
+      <w:r>
+        <w:t xml:space="preserve"> March 2021</w:t>
       </w:r>
     </w:p>
     <w:p/>
@@ -33,7 +39,7 @@
           <w:sz w:val="22"/>
           <w:szCs w:val="22"/>
         </w:rPr>
-        <w:t xml:space="preserve">This document contains the information of </w:t>
+        <w:t xml:space="preserve">This document contains the information </w:t>
       </w:r>
       <w:r>
         <w:rPr>
@@ -41,37 +47,975 @@
           <w:sz w:val="22"/>
           <w:szCs w:val="22"/>
         </w:rPr>
+        <w:t>to</w:t>
+      </w:r>
+      <w:r>
+        <w:rPr>
+          <w:rFonts w:ascii="Arial" w:hAnsi="Arial" w:cs="Arial"/>
+          <w:sz w:val="22"/>
+          <w:szCs w:val="22"/>
+        </w:rPr>
+        <w:t xml:space="preserve"> setup </w:t>
+      </w:r>
+      <w:r>
+        <w:rPr>
+          <w:rFonts w:ascii="Arial" w:hAnsi="Arial" w:cs="Arial"/>
+          <w:sz w:val="22"/>
+          <w:szCs w:val="22"/>
+        </w:rPr>
+        <w:t>and build the node package used by the Poly_suite</w:t>
+      </w:r>
+      <w:r>
+        <w:rPr>
+          <w:rFonts w:ascii="Arial" w:hAnsi="Arial" w:cs="Arial"/>
+          <w:sz w:val="22"/>
+          <w:szCs w:val="22"/>
+        </w:rPr>
+        <w:t xml:space="preserve">. Below are the packages required for the </w:t>
+      </w:r>
+      <w:r>
+        <w:rPr>
+          <w:rFonts w:ascii="Arial" w:hAnsi="Arial" w:cs="Arial"/>
+          <w:sz w:val="22"/>
+          <w:szCs w:val="22"/>
+        </w:rPr>
+        <w:t>P</w:t>
+      </w:r>
+      <w:r>
+        <w:rPr>
+          <w:rFonts w:ascii="Arial" w:hAnsi="Arial" w:cs="Arial"/>
+          <w:sz w:val="22"/>
+          <w:szCs w:val="22"/>
+        </w:rPr>
+        <w:t>oly_suit</w:t>
+      </w:r>
+      <w:r>
+        <w:rPr>
+          <w:rFonts w:ascii="Arial" w:hAnsi="Arial" w:cs="Arial"/>
+          <w:sz w:val="22"/>
+          <w:szCs w:val="22"/>
+        </w:rPr>
+        <w:t>e</w:t>
+      </w:r>
+      <w:r>
+        <w:rPr>
+          <w:rFonts w:ascii="Arial" w:hAnsi="Arial" w:cs="Arial"/>
+          <w:sz w:val="22"/>
+          <w:szCs w:val="22"/>
+        </w:rPr>
+        <w:t>.</w:t>
+      </w:r>
+    </w:p>
+    <w:p>
+      <w:pPr>
+        <w:pStyle w:val="ListParagraph"/>
+        <w:numPr>
+          <w:ilvl w:val="1"/>
+          <w:numId w:val="18"/>
+        </w:numPr>
+        <w:ind w:left="360"/>
+        <w:rPr>
+          <w:rFonts w:ascii="Arial" w:hAnsi="Arial" w:cs="Arial"/>
+          <w:sz w:val="22"/>
+          <w:szCs w:val="22"/>
+        </w:rPr>
+      </w:pPr>
+      <w:r>
+        <w:rPr>
+          <w:rFonts w:ascii="Arial" w:hAnsi="Arial" w:cs="Arial"/>
+          <w:sz w:val="22"/>
+          <w:szCs w:val="22"/>
+        </w:rPr>
+        <w:t>Control_Validation</w:t>
+      </w:r>
+      <w:r>
+        <w:rPr>
+          <w:rFonts w:ascii="Arial" w:hAnsi="Arial" w:cs="Arial"/>
+          <w:sz w:val="22"/>
+          <w:szCs w:val="22"/>
+        </w:rPr>
+        <w:t xml:space="preserve"> </w:t>
+      </w:r>
+      <w:r>
+        <w:rPr>
+          <w:rFonts w:ascii="Arial" w:hAnsi="Arial" w:cs="Arial"/>
+          <w:sz w:val="22"/>
+          <w:szCs w:val="22"/>
+        </w:rPr>
+        <w:t>(</w:t>
+      </w:r>
+      <w:r>
+        <w:rPr>
+          <w:rFonts w:ascii="Arial" w:hAnsi="Arial" w:cs="Arial"/>
+          <w:sz w:val="22"/>
+          <w:szCs w:val="22"/>
+        </w:rPr>
+        <w:t>Node_control_validation_ws</w:t>
+      </w:r>
+      <w:r>
+        <w:rPr>
+          <w:rFonts w:ascii="Arial" w:hAnsi="Arial" w:cs="Arial"/>
+          <w:sz w:val="22"/>
+          <w:szCs w:val="22"/>
+        </w:rPr>
+        <w:t>)</w:t>
+      </w:r>
+    </w:p>
+    <w:p>
+      <w:pPr>
+        <w:pStyle w:val="ListParagraph"/>
+        <w:ind w:left="-360"/>
+        <w:rPr>
+          <w:rFonts w:ascii="Arial" w:hAnsi="Arial" w:cs="Arial"/>
+          <w:sz w:val="22"/>
+          <w:szCs w:val="22"/>
+        </w:rPr>
+      </w:pPr>
+    </w:p>
+    <w:p>
+      <w:pPr>
+        <w:pStyle w:val="ListParagraph"/>
+        <w:numPr>
+          <w:ilvl w:val="1"/>
+          <w:numId w:val="18"/>
+        </w:numPr>
+        <w:ind w:left="360"/>
+        <w:rPr>
+          <w:rFonts w:ascii="Arial" w:hAnsi="Arial" w:cs="Arial"/>
+          <w:sz w:val="22"/>
+          <w:szCs w:val="22"/>
+        </w:rPr>
+      </w:pPr>
+      <w:r>
+        <w:rPr>
+          <w:rFonts w:ascii="Arial" w:hAnsi="Arial" w:cs="Arial"/>
+          <w:sz w:val="22"/>
+          <w:szCs w:val="22"/>
+        </w:rPr>
+        <w:t>Perception_Validation</w:t>
+      </w:r>
+      <w:r>
+        <w:rPr>
+          <w:rFonts w:ascii="Arial" w:hAnsi="Arial" w:cs="Arial"/>
+          <w:sz w:val="22"/>
+          <w:szCs w:val="22"/>
+        </w:rPr>
+        <w:t xml:space="preserve"> </w:t>
+      </w:r>
+      <w:r>
+        <w:rPr>
+          <w:rFonts w:ascii="Arial" w:hAnsi="Arial" w:cs="Arial"/>
+          <w:sz w:val="22"/>
+          <w:szCs w:val="22"/>
+        </w:rPr>
+        <w:t>(</w:t>
+      </w:r>
+      <w:r>
+        <w:rPr>
+          <w:rFonts w:ascii="Arial" w:hAnsi="Arial" w:cs="Arial"/>
+          <w:sz w:val="22"/>
+          <w:szCs w:val="22"/>
+        </w:rPr>
+        <w:t>Node_lg_groundtruth_data_ws</w:t>
+      </w:r>
+      <w:r>
+        <w:rPr>
+          <w:rFonts w:ascii="Arial" w:hAnsi="Arial" w:cs="Arial"/>
+          <w:sz w:val="22"/>
+          <w:szCs w:val="22"/>
+        </w:rPr>
+        <w:t>)</w:t>
+      </w:r>
+    </w:p>
+    <w:p>
+      <w:pPr>
+        <w:pStyle w:val="Heading2"/>
+      </w:pPr>
+      <w:r>
+        <w:t xml:space="preserve">Pre </w:t>
+      </w:r>
+      <w:r>
+        <w:t>requisite</w:t>
+      </w:r>
+      <w:r>
         <w:t>s</w:t>
       </w:r>
-      <w:r>
-        <w:rPr>
-          <w:rFonts w:ascii="Arial" w:hAnsi="Arial" w:cs="Arial"/>
-          <w:sz w:val="22"/>
-          <w:szCs w:val="22"/>
-        </w:rPr>
-        <w:t xml:space="preserve">etup and </w:t>
-      </w:r>
-      <w:r>
-        <w:rPr>
-          <w:rFonts w:ascii="Arial" w:hAnsi="Arial" w:cs="Arial"/>
-          <w:sz w:val="22"/>
-          <w:szCs w:val="22"/>
-        </w:rPr>
-        <w:t xml:space="preserve">run the ROS2. Below are the packages required for the </w:t>
-      </w:r>
-      <w:proofErr w:type="spellStart"/>
-      <w:r>
-        <w:rPr>
-          <w:rFonts w:ascii="Arial" w:hAnsi="Arial" w:cs="Arial"/>
-          <w:sz w:val="22"/>
-          <w:szCs w:val="22"/>
-        </w:rPr>
-        <w:t>polyverification_suit</w:t>
-      </w:r>
-      <w:proofErr w:type="spellEnd"/>
-      <w:r>
-        <w:rPr>
-          <w:rFonts w:ascii="Arial" w:hAnsi="Arial" w:cs="Arial"/>
+    </w:p>
+    <w:p>
+      <w:pPr>
+        <w:ind w:left="360"/>
+        <w:rPr>
+          <w:sz w:val="22"/>
+          <w:szCs w:val="22"/>
+        </w:rPr>
+      </w:pPr>
+      <w:r>
+        <w:rPr>
+          <w:sz w:val="22"/>
+          <w:szCs w:val="22"/>
+        </w:rPr>
+        <w:t xml:space="preserve">Following are library / package need to be required in the </w:t>
+      </w:r>
+      <w:r>
+        <w:rPr>
+          <w:sz w:val="22"/>
+          <w:szCs w:val="22"/>
+        </w:rPr>
+        <w:t>ADE</w:t>
+      </w:r>
+      <w:r>
+        <w:rPr>
+          <w:sz w:val="22"/>
+          <w:szCs w:val="22"/>
+        </w:rPr>
+        <w:t xml:space="preserve"> docker for the Control_Validation and Perception_Validation package-</w:t>
+      </w:r>
+    </w:p>
+    <w:p>
+      <w:pPr>
+        <w:ind w:left="360"/>
+        <w:rPr>
+          <w:sz w:val="22"/>
+          <w:szCs w:val="22"/>
+        </w:rPr>
+      </w:pPr>
+      <w:r>
+        <w:rPr>
+          <w:sz w:val="22"/>
+          <w:szCs w:val="22"/>
+        </w:rPr>
+        <w:t>Open terminal in adehome directory or redirect to the adehome path and enter below commands-</w:t>
+      </w:r>
+    </w:p>
+    <w:p>
+      <w:pPr>
+        <w:tabs>
+          <w:tab w:val="left" w:pos="916"/>
+          <w:tab w:val="left" w:pos="1832"/>
+          <w:tab w:val="left" w:pos="2748"/>
+          <w:tab w:val="left" w:pos="3664"/>
+          <w:tab w:val="left" w:pos="4580"/>
+          <w:tab w:val="left" w:pos="5496"/>
+          <w:tab w:val="left" w:pos="6412"/>
+          <w:tab w:val="left" w:pos="7328"/>
+          <w:tab w:val="left" w:pos="8244"/>
+          <w:tab w:val="left" w:pos="9160"/>
+          <w:tab w:val="left" w:pos="10076"/>
+          <w:tab w:val="left" w:pos="10992"/>
+          <w:tab w:val="left" w:pos="11908"/>
+          <w:tab w:val="left" w:pos="12824"/>
+          <w:tab w:val="left" w:pos="13740"/>
+          <w:tab w:val="left" w:pos="14656"/>
+        </w:tabs>
+        <w:ind w:left="2160"/>
+        <w:rPr>
+          <w:rFonts w:ascii="Courier New" w:eastAsia="Times New Roman" w:hAnsi="Courier New" w:cs="Courier New"/>
+          <w:color w:val="auto"/>
+          <w:sz w:val="20"/>
+          <w:szCs w:val="20"/>
+          <w:lang w:val="en-IN" w:eastAsia="en-IN"/>
+        </w:rPr>
+      </w:pPr>
+      <w:r>
+        <w:rPr>
+          <w:rFonts w:ascii="Courier New" w:eastAsia="Times New Roman" w:hAnsi="Courier New" w:cs="Courier New"/>
+          <w:color w:val="auto"/>
+          <w:sz w:val="20"/>
+          <w:szCs w:val="20"/>
+          <w:lang w:val="en-IN" w:eastAsia="en-IN"/>
+        </w:rPr>
+        <w:t xml:space="preserve">$ cd </w:t>
+      </w:r>
+      <w:r>
+        <w:rPr>
+          <w:rFonts w:ascii="Courier New" w:eastAsia="Times New Roman" w:hAnsi="Courier New" w:cs="Courier New"/>
+          <w:color w:val="auto"/>
+          <w:sz w:val="20"/>
+          <w:szCs w:val="20"/>
+          <w:lang w:val="en-IN" w:eastAsia="en-IN"/>
+        </w:rPr>
+        <w:t>AutowareAuto</w:t>
+      </w:r>
+    </w:p>
+    <w:p>
+      <w:pPr>
+        <w:tabs>
+          <w:tab w:val="left" w:pos="916"/>
+          <w:tab w:val="left" w:pos="1832"/>
+          <w:tab w:val="left" w:pos="2748"/>
+          <w:tab w:val="left" w:pos="3664"/>
+          <w:tab w:val="left" w:pos="4580"/>
+          <w:tab w:val="left" w:pos="5496"/>
+          <w:tab w:val="left" w:pos="6412"/>
+          <w:tab w:val="left" w:pos="7328"/>
+          <w:tab w:val="left" w:pos="8244"/>
+          <w:tab w:val="left" w:pos="9160"/>
+          <w:tab w:val="left" w:pos="10076"/>
+          <w:tab w:val="left" w:pos="10992"/>
+          <w:tab w:val="left" w:pos="11908"/>
+          <w:tab w:val="left" w:pos="12824"/>
+          <w:tab w:val="left" w:pos="13740"/>
+          <w:tab w:val="left" w:pos="14656"/>
+        </w:tabs>
+        <w:ind w:left="2160"/>
+        <w:rPr>
+          <w:rFonts w:ascii="Courier New" w:eastAsia="Times New Roman" w:hAnsi="Courier New" w:cs="Courier New"/>
+          <w:color w:val="auto"/>
+          <w:sz w:val="20"/>
+          <w:szCs w:val="20"/>
+          <w:lang w:val="en-IN" w:eastAsia="en-IN"/>
+        </w:rPr>
+      </w:pPr>
+      <w:r>
+        <w:rPr>
+          <w:rFonts w:ascii="Courier New" w:eastAsia="Times New Roman" w:hAnsi="Courier New" w:cs="Courier New"/>
+          <w:color w:val="auto"/>
+          <w:sz w:val="20"/>
+          <w:szCs w:val="20"/>
+          <w:lang w:val="en-IN" w:eastAsia="en-IN"/>
+        </w:rPr>
+        <w:t>$ ade start</w:t>
+      </w:r>
+    </w:p>
+    <w:p>
+      <w:pPr>
+        <w:tabs>
+          <w:tab w:val="left" w:pos="916"/>
+          <w:tab w:val="left" w:pos="1832"/>
+          <w:tab w:val="left" w:pos="2748"/>
+          <w:tab w:val="left" w:pos="3664"/>
+          <w:tab w:val="left" w:pos="4580"/>
+          <w:tab w:val="left" w:pos="5496"/>
+          <w:tab w:val="left" w:pos="6412"/>
+          <w:tab w:val="left" w:pos="7328"/>
+          <w:tab w:val="left" w:pos="8244"/>
+          <w:tab w:val="left" w:pos="9160"/>
+          <w:tab w:val="left" w:pos="10076"/>
+          <w:tab w:val="left" w:pos="10992"/>
+          <w:tab w:val="left" w:pos="11908"/>
+          <w:tab w:val="left" w:pos="12824"/>
+          <w:tab w:val="left" w:pos="13740"/>
+          <w:tab w:val="left" w:pos="14656"/>
+        </w:tabs>
+        <w:ind w:left="2160"/>
+        <w:rPr>
+          <w:rFonts w:ascii="Courier New" w:eastAsia="Times New Roman" w:hAnsi="Courier New" w:cs="Courier New"/>
+          <w:color w:val="auto"/>
+          <w:sz w:val="20"/>
+          <w:szCs w:val="20"/>
+          <w:lang w:val="en-IN" w:eastAsia="en-IN"/>
+        </w:rPr>
+      </w:pPr>
+      <w:r>
+        <w:rPr>
+          <w:rFonts w:ascii="Courier New" w:eastAsia="Times New Roman" w:hAnsi="Courier New" w:cs="Courier New"/>
+          <w:color w:val="auto"/>
+          <w:sz w:val="20"/>
+          <w:szCs w:val="20"/>
+          <w:lang w:val="en-IN" w:eastAsia="en-IN"/>
+        </w:rPr>
+        <w:t>$ ade enter</w:t>
+      </w:r>
+    </w:p>
+    <w:p>
+      <w:pPr>
+        <w:tabs>
+          <w:tab w:val="left" w:pos="916"/>
+          <w:tab w:val="left" w:pos="1832"/>
+          <w:tab w:val="left" w:pos="2748"/>
+          <w:tab w:val="left" w:pos="3664"/>
+          <w:tab w:val="left" w:pos="4580"/>
+          <w:tab w:val="left" w:pos="5496"/>
+          <w:tab w:val="left" w:pos="6412"/>
+          <w:tab w:val="left" w:pos="7328"/>
+          <w:tab w:val="left" w:pos="8244"/>
+          <w:tab w:val="left" w:pos="9160"/>
+          <w:tab w:val="left" w:pos="10076"/>
+          <w:tab w:val="left" w:pos="10992"/>
+          <w:tab w:val="left" w:pos="11908"/>
+          <w:tab w:val="left" w:pos="12824"/>
+          <w:tab w:val="left" w:pos="13740"/>
+          <w:tab w:val="left" w:pos="14656"/>
+        </w:tabs>
+        <w:ind w:left="2160"/>
+        <w:rPr>
+          <w:rFonts w:ascii="Courier New" w:eastAsia="Times New Roman" w:hAnsi="Courier New" w:cs="Courier New"/>
+          <w:color w:val="auto"/>
+          <w:lang w:val="en-IN" w:eastAsia="en-IN"/>
+        </w:rPr>
+      </w:pPr>
+      <w:r>
+        <w:rPr>
+          <w:rFonts w:ascii="Courier New" w:eastAsia="Times New Roman" w:hAnsi="Courier New" w:cs="Courier New"/>
+          <w:color w:val="auto"/>
+          <w:lang w:val="en-IN" w:eastAsia="en-IN"/>
+        </w:rPr>
+        <w:t>$ source /opt/AutowareAuto/setup.bash</w:t>
+      </w:r>
+    </w:p>
+    <w:p>
+      <w:pPr>
+        <w:ind w:left="360"/>
+        <w:rPr>
+          <w:sz w:val="22"/>
+          <w:szCs w:val="22"/>
+        </w:rPr>
+      </w:pPr>
+      <w:r>
+        <w:rPr>
+          <w:sz w:val="22"/>
+          <w:szCs w:val="22"/>
+        </w:rPr>
+        <w:t>The above command help you to start and enter into the ADE docker where all the package and module run.</w:t>
+      </w:r>
+    </w:p>
+    <w:p>
+      <w:pPr>
+        <w:ind w:left="360"/>
+        <w:rPr>
+          <w:sz w:val="22"/>
+          <w:szCs w:val="22"/>
+        </w:rPr>
+      </w:pPr>
+      <w:r>
+        <w:rPr>
+          <w:sz w:val="22"/>
+          <w:szCs w:val="22"/>
+        </w:rPr>
+        <w:t>Note: All the below commands are going to run inside the ADE docker.</w:t>
+      </w:r>
+    </w:p>
+    <w:p>
+      <w:pPr>
+        <w:ind w:left="360"/>
+        <w:rPr>
+          <w:sz w:val="22"/>
+          <w:szCs w:val="22"/>
+        </w:rPr>
+      </w:pPr>
+      <w:r>
+        <w:rPr>
+          <w:sz w:val="22"/>
+          <w:szCs w:val="22"/>
+        </w:rPr>
+        <w:t>Open terminal and run the below command to install the Pandas libarary-</w:t>
+      </w:r>
+    </w:p>
+    <w:p>
+      <w:pPr>
+        <w:pStyle w:val="ListParagraph"/>
+        <w:numPr>
+          <w:ilvl w:val="0"/>
+          <w:numId w:val="16"/>
+        </w:numPr>
+        <w:rPr>
+          <w:sz w:val="22"/>
+          <w:szCs w:val="22"/>
+        </w:rPr>
+      </w:pPr>
+      <w:r>
+        <w:rPr>
+          <w:b/>
+          <w:bCs/>
+          <w:sz w:val="22"/>
+          <w:szCs w:val="22"/>
+        </w:rPr>
+        <w:t>Panda</w:t>
+      </w:r>
+      <w:r>
+        <w:rPr>
+          <w:b/>
+          <w:bCs/>
+          <w:sz w:val="22"/>
+          <w:szCs w:val="22"/>
+        </w:rPr>
+        <w:t>s</w:t>
+      </w:r>
+      <w:r>
+        <w:rPr>
+          <w:b/>
+          <w:bCs/>
+          <w:sz w:val="22"/>
+          <w:szCs w:val="22"/>
+        </w:rPr>
+        <w:t>:</w:t>
+      </w:r>
+      <w:r>
+        <w:rPr>
+          <w:b/>
+          <w:bCs/>
+          <w:sz w:val="22"/>
+          <w:szCs w:val="22"/>
+        </w:rPr>
+        <w:t xml:space="preserve"> </w:t>
+      </w:r>
+      <w:r>
+        <w:rPr>
+          <w:sz w:val="22"/>
+          <w:szCs w:val="22"/>
+        </w:rPr>
+        <w:t>This library has dependency on perception validation node so need to be install</w:t>
+      </w:r>
+      <w:r>
+        <w:rPr>
+          <w:sz w:val="22"/>
+          <w:szCs w:val="22"/>
+        </w:rPr>
+        <w:t xml:space="preserve"> in linux</w:t>
+      </w:r>
+      <w:r>
+        <w:rPr>
+          <w:sz w:val="22"/>
+          <w:szCs w:val="22"/>
+        </w:rPr>
+        <w:t xml:space="preserve"> before below steps-</w:t>
+      </w:r>
+    </w:p>
+    <w:p>
+      <w:pPr>
+        <w:tabs>
+          <w:tab w:val="left" w:pos="916"/>
+          <w:tab w:val="left" w:pos="1832"/>
+          <w:tab w:val="left" w:pos="2748"/>
+          <w:tab w:val="left" w:pos="3664"/>
+          <w:tab w:val="left" w:pos="4580"/>
+          <w:tab w:val="left" w:pos="5496"/>
+          <w:tab w:val="left" w:pos="6412"/>
+          <w:tab w:val="left" w:pos="7328"/>
+          <w:tab w:val="left" w:pos="8244"/>
+          <w:tab w:val="left" w:pos="9160"/>
+          <w:tab w:val="left" w:pos="10076"/>
+          <w:tab w:val="left" w:pos="10992"/>
+          <w:tab w:val="left" w:pos="11908"/>
+          <w:tab w:val="left" w:pos="12824"/>
+          <w:tab w:val="left" w:pos="13740"/>
+          <w:tab w:val="left" w:pos="14656"/>
+        </w:tabs>
+        <w:ind w:left="2160"/>
+        <w:rPr>
+          <w:rFonts w:ascii="Courier New" w:eastAsia="Times New Roman" w:hAnsi="Courier New" w:cs="Courier New"/>
+          <w:color w:val="auto"/>
+          <w:sz w:val="20"/>
+          <w:szCs w:val="20"/>
+          <w:lang w:val="en-IN" w:eastAsia="en-IN"/>
+        </w:rPr>
+      </w:pPr>
+      <w:r>
+        <w:rPr>
+          <w:rFonts w:ascii="Courier New" w:eastAsia="Times New Roman" w:hAnsi="Courier New" w:cs="Courier New"/>
+          <w:color w:val="auto"/>
+          <w:sz w:val="20"/>
+          <w:szCs w:val="20"/>
+          <w:lang w:val="en-IN" w:eastAsia="en-IN"/>
+        </w:rPr>
+        <w:t>$ sudo python3 -m pip install pandas</w:t>
+      </w:r>
+    </w:p>
+    <w:p>
+      <w:pPr>
+        <w:pStyle w:val="ListParagraph"/>
+        <w:numPr>
+          <w:ilvl w:val="0"/>
+          <w:numId w:val="16"/>
+        </w:numPr>
+        <w:rPr>
+          <w:sz w:val="22"/>
+          <w:szCs w:val="22"/>
+        </w:rPr>
+      </w:pPr>
+      <w:r>
+        <w:rPr>
+          <w:b/>
+          <w:bCs/>
+          <w:sz w:val="22"/>
+          <w:szCs w:val="22"/>
+        </w:rPr>
+        <w:t>Lgsvl_msgs</w:t>
+      </w:r>
+      <w:r>
+        <w:rPr>
+          <w:b/>
+          <w:bCs/>
+          <w:sz w:val="22"/>
+          <w:szCs w:val="22"/>
+        </w:rPr>
+        <w:t>:</w:t>
+      </w:r>
+      <w:r>
+        <w:rPr>
+          <w:sz w:val="22"/>
+          <w:szCs w:val="22"/>
+        </w:rPr>
+        <w:t xml:space="preserve"> This custom msgs type are used by the lg simulator for publish/subscribe the data on th ROS bridge, Install and build by using the below steps-</w:t>
+      </w:r>
+    </w:p>
+    <w:p>
+      <w:pPr>
+        <w:pStyle w:val="ListParagraph"/>
+        <w:ind w:left="1800"/>
+        <w:rPr>
+          <w:sz w:val="22"/>
+          <w:szCs w:val="22"/>
+        </w:rPr>
+      </w:pPr>
+      <w:r>
+        <w:rPr>
+          <w:sz w:val="22"/>
+          <w:szCs w:val="22"/>
+        </w:rPr>
+        <w:t>Open terminal in adehome path-</w:t>
+      </w:r>
+    </w:p>
+    <w:p>
+      <w:pPr>
+        <w:tabs>
+          <w:tab w:val="left" w:pos="916"/>
+          <w:tab w:val="left" w:pos="1832"/>
+          <w:tab w:val="left" w:pos="2748"/>
+          <w:tab w:val="left" w:pos="3664"/>
+          <w:tab w:val="left" w:pos="4580"/>
+          <w:tab w:val="left" w:pos="5496"/>
+          <w:tab w:val="left" w:pos="6412"/>
+          <w:tab w:val="left" w:pos="7328"/>
+          <w:tab w:val="left" w:pos="8244"/>
+          <w:tab w:val="left" w:pos="9160"/>
+          <w:tab w:val="left" w:pos="10076"/>
+          <w:tab w:val="left" w:pos="10992"/>
+          <w:tab w:val="left" w:pos="11908"/>
+          <w:tab w:val="left" w:pos="12824"/>
+          <w:tab w:val="left" w:pos="13740"/>
+          <w:tab w:val="left" w:pos="14656"/>
+        </w:tabs>
+        <w:ind w:left="2160"/>
+        <w:rPr>
+          <w:rFonts w:ascii="Courier New" w:eastAsia="Times New Roman" w:hAnsi="Courier New" w:cs="Courier New"/>
+          <w:color w:val="auto"/>
+          <w:sz w:val="20"/>
+          <w:szCs w:val="20"/>
+          <w:lang w:val="en-IN" w:eastAsia="en-IN"/>
+        </w:rPr>
+      </w:pPr>
+      <w:r>
+        <w:rPr>
+          <w:rFonts w:ascii="Courier New" w:eastAsia="Times New Roman" w:hAnsi="Courier New" w:cs="Courier New"/>
+          <w:color w:val="auto"/>
+          <w:sz w:val="20"/>
+          <w:szCs w:val="20"/>
+          <w:lang w:val="en-IN" w:eastAsia="en-IN"/>
+        </w:rPr>
+        <w:t xml:space="preserve">$ git clone </w:t>
+      </w:r>
+      <w:hyperlink r:id="rId7" w:history="1">
+        <w:r>
+          <w:rPr>
+            <w:rFonts w:ascii="Courier New" w:eastAsia="Times New Roman" w:hAnsi="Courier New" w:cs="Courier New"/>
+            <w:color w:val="auto"/>
+            <w:sz w:val="20"/>
+            <w:szCs w:val="20"/>
+            <w:lang w:val="en-IN" w:eastAsia="en-IN"/>
+          </w:rPr>
+          <w:t>https://github.com/lgsvl/lgsvl_msgs.git</w:t>
+        </w:r>
+      </w:hyperlink>
+    </w:p>
+    <w:p>
+      <w:pPr>
+        <w:tabs>
+          <w:tab w:val="left" w:pos="916"/>
+          <w:tab w:val="left" w:pos="1832"/>
+          <w:tab w:val="left" w:pos="2748"/>
+          <w:tab w:val="left" w:pos="3664"/>
+          <w:tab w:val="left" w:pos="4580"/>
+          <w:tab w:val="left" w:pos="5496"/>
+          <w:tab w:val="left" w:pos="6412"/>
+          <w:tab w:val="left" w:pos="7328"/>
+          <w:tab w:val="left" w:pos="8244"/>
+          <w:tab w:val="left" w:pos="9160"/>
+          <w:tab w:val="left" w:pos="10076"/>
+          <w:tab w:val="left" w:pos="10992"/>
+          <w:tab w:val="left" w:pos="11908"/>
+          <w:tab w:val="left" w:pos="12824"/>
+          <w:tab w:val="left" w:pos="13740"/>
+          <w:tab w:val="left" w:pos="14656"/>
+        </w:tabs>
+        <w:ind w:left="2160"/>
+        <w:rPr>
+          <w:rFonts w:ascii="Courier New" w:eastAsia="Times New Roman" w:hAnsi="Courier New" w:cs="Courier New"/>
+          <w:color w:val="auto"/>
+          <w:sz w:val="20"/>
+          <w:szCs w:val="20"/>
+          <w:lang w:val="en-IN" w:eastAsia="en-IN"/>
+        </w:rPr>
+      </w:pPr>
+      <w:r>
+        <w:rPr>
+          <w:rFonts w:ascii="Courier New" w:eastAsia="Times New Roman" w:hAnsi="Courier New" w:cs="Courier New"/>
+          <w:color w:val="auto"/>
+          <w:sz w:val="20"/>
+          <w:szCs w:val="20"/>
+          <w:lang w:val="en-IN" w:eastAsia="en-IN"/>
+        </w:rPr>
+        <w:t>$ cd lgsvl_msgs</w:t>
+      </w:r>
+    </w:p>
+    <w:p>
+      <w:pPr>
+        <w:tabs>
+          <w:tab w:val="left" w:pos="916"/>
+          <w:tab w:val="left" w:pos="1832"/>
+          <w:tab w:val="left" w:pos="2748"/>
+          <w:tab w:val="left" w:pos="3664"/>
+          <w:tab w:val="left" w:pos="4580"/>
+          <w:tab w:val="left" w:pos="5496"/>
+          <w:tab w:val="left" w:pos="6412"/>
+          <w:tab w:val="left" w:pos="7328"/>
+          <w:tab w:val="left" w:pos="8244"/>
+          <w:tab w:val="left" w:pos="9160"/>
+          <w:tab w:val="left" w:pos="10076"/>
+          <w:tab w:val="left" w:pos="10992"/>
+          <w:tab w:val="left" w:pos="11908"/>
+          <w:tab w:val="left" w:pos="12824"/>
+          <w:tab w:val="left" w:pos="13740"/>
+          <w:tab w:val="left" w:pos="14656"/>
+        </w:tabs>
+        <w:ind w:left="2160"/>
+        <w:rPr>
+          <w:rFonts w:ascii="Courier New" w:eastAsia="Times New Roman" w:hAnsi="Courier New" w:cs="Courier New"/>
+          <w:color w:val="auto"/>
+          <w:sz w:val="20"/>
+          <w:szCs w:val="20"/>
+          <w:lang w:val="en-IN" w:eastAsia="en-IN"/>
+        </w:rPr>
+      </w:pPr>
+      <w:r>
+        <w:rPr>
+          <w:rFonts w:ascii="Courier New" w:eastAsia="Times New Roman" w:hAnsi="Courier New" w:cs="Courier New"/>
+          <w:color w:val="auto"/>
+          <w:sz w:val="20"/>
+          <w:szCs w:val="20"/>
+          <w:lang w:val="en-IN" w:eastAsia="en-IN"/>
+        </w:rPr>
+        <w:t>$ colcon build</w:t>
+      </w:r>
+    </w:p>
+    <w:p>
+      <w:pPr>
+        <w:tabs>
+          <w:tab w:val="left" w:pos="916"/>
+          <w:tab w:val="left" w:pos="1832"/>
+          <w:tab w:val="left" w:pos="2748"/>
+          <w:tab w:val="left" w:pos="3664"/>
+          <w:tab w:val="left" w:pos="4580"/>
+          <w:tab w:val="left" w:pos="5496"/>
+          <w:tab w:val="left" w:pos="6412"/>
+          <w:tab w:val="left" w:pos="7328"/>
+          <w:tab w:val="left" w:pos="8244"/>
+          <w:tab w:val="left" w:pos="9160"/>
+          <w:tab w:val="left" w:pos="10076"/>
+          <w:tab w:val="left" w:pos="10992"/>
+          <w:tab w:val="left" w:pos="11908"/>
+          <w:tab w:val="left" w:pos="12824"/>
+          <w:tab w:val="left" w:pos="13740"/>
+          <w:tab w:val="left" w:pos="14656"/>
+        </w:tabs>
+        <w:ind w:left="2160"/>
+        <w:rPr>
+          <w:rFonts w:ascii="Courier New" w:eastAsia="Times New Roman" w:hAnsi="Courier New" w:cs="Courier New"/>
+          <w:color w:val="auto"/>
+          <w:sz w:val="20"/>
+          <w:szCs w:val="20"/>
+          <w:lang w:val="en-IN" w:eastAsia="en-IN"/>
+        </w:rPr>
+      </w:pPr>
+      <w:r>
+        <w:rPr>
+          <w:rFonts w:ascii="Courier New" w:eastAsia="Times New Roman" w:hAnsi="Courier New" w:cs="Courier New"/>
+          <w:color w:val="auto"/>
+          <w:sz w:val="20"/>
+          <w:szCs w:val="20"/>
+          <w:lang w:val="en-IN" w:eastAsia="en-IN"/>
+        </w:rPr>
+        <w:lastRenderedPageBreak/>
+        <w:t>$ cd ..</w:t>
+      </w:r>
+    </w:p>
+    <w:p>
+      <w:pPr>
+        <w:tabs>
+          <w:tab w:val="left" w:pos="916"/>
+          <w:tab w:val="left" w:pos="1832"/>
+          <w:tab w:val="left" w:pos="2748"/>
+          <w:tab w:val="left" w:pos="3664"/>
+          <w:tab w:val="left" w:pos="4580"/>
+          <w:tab w:val="left" w:pos="5496"/>
+          <w:tab w:val="left" w:pos="6412"/>
+          <w:tab w:val="left" w:pos="7328"/>
+          <w:tab w:val="left" w:pos="8244"/>
+          <w:tab w:val="left" w:pos="9160"/>
+          <w:tab w:val="left" w:pos="10076"/>
+          <w:tab w:val="left" w:pos="10992"/>
+          <w:tab w:val="left" w:pos="11908"/>
+          <w:tab w:val="left" w:pos="12824"/>
+          <w:tab w:val="left" w:pos="13740"/>
+          <w:tab w:val="left" w:pos="14656"/>
+        </w:tabs>
+        <w:ind w:left="2160"/>
+        <w:rPr>
+          <w:rFonts w:ascii="Courier New" w:eastAsia="Times New Roman" w:hAnsi="Courier New" w:cs="Courier New"/>
+          <w:color w:val="auto"/>
+          <w:sz w:val="20"/>
+          <w:szCs w:val="20"/>
+          <w:lang w:val="en-IN" w:eastAsia="en-IN"/>
+        </w:rPr>
+      </w:pPr>
+      <w:r>
+        <w:rPr>
+          <w:rFonts w:ascii="Courier New" w:eastAsia="Times New Roman" w:hAnsi="Courier New" w:cs="Courier New"/>
+          <w:color w:val="auto"/>
+          <w:sz w:val="20"/>
+          <w:szCs w:val="20"/>
+          <w:lang w:val="en-IN" w:eastAsia="en-IN"/>
+        </w:rPr>
+        <w:t xml:space="preserve">$ source </w:t>
+      </w:r>
+      <w:r>
+        <w:rPr>
+          <w:rFonts w:ascii="Courier New" w:eastAsia="Times New Roman" w:hAnsi="Courier New" w:cs="Courier New"/>
+          <w:color w:val="auto"/>
+          <w:sz w:val="20"/>
+          <w:szCs w:val="20"/>
+          <w:lang w:val="en-IN" w:eastAsia="en-IN"/>
+        </w:rPr>
+        <w:t>lgsvl_msgs/</w:t>
+      </w:r>
+      <w:r>
+        <w:rPr>
+          <w:rFonts w:ascii="Courier New" w:eastAsia="Times New Roman" w:hAnsi="Courier New" w:cs="Courier New"/>
+          <w:color w:val="auto"/>
+          <w:sz w:val="20"/>
+          <w:szCs w:val="20"/>
+          <w:lang w:val="en-IN" w:eastAsia="en-IN"/>
+        </w:rPr>
+        <w:t>install/setup.bash</w:t>
+      </w:r>
+    </w:p>
+    <w:p>
+      <w:pPr>
+        <w:tabs>
+          <w:tab w:val="left" w:pos="916"/>
+          <w:tab w:val="left" w:pos="1832"/>
+          <w:tab w:val="left" w:pos="2748"/>
+          <w:tab w:val="left" w:pos="3664"/>
+          <w:tab w:val="left" w:pos="4580"/>
+          <w:tab w:val="left" w:pos="5496"/>
+          <w:tab w:val="left" w:pos="6412"/>
+          <w:tab w:val="left" w:pos="7328"/>
+          <w:tab w:val="left" w:pos="8244"/>
+          <w:tab w:val="left" w:pos="9160"/>
+          <w:tab w:val="left" w:pos="10076"/>
+          <w:tab w:val="left" w:pos="10992"/>
+          <w:tab w:val="left" w:pos="11908"/>
+          <w:tab w:val="left" w:pos="12824"/>
+          <w:tab w:val="left" w:pos="13740"/>
+          <w:tab w:val="left" w:pos="14656"/>
+        </w:tabs>
+        <w:ind w:left="2160"/>
+        <w:rPr>
+          <w:rFonts w:ascii="Courier New" w:eastAsia="Times New Roman" w:hAnsi="Courier New" w:cs="Courier New"/>
+          <w:color w:val="auto"/>
+          <w:sz w:val="20"/>
+          <w:szCs w:val="20"/>
+          <w:lang w:val="en-IN" w:eastAsia="en-IN"/>
+        </w:rPr>
+      </w:pPr>
+      <w:r>
+        <w:rPr>
+          <w:rFonts w:ascii="Courier New" w:eastAsia="Times New Roman" w:hAnsi="Courier New" w:cs="Courier New"/>
+          <w:color w:val="auto"/>
+          <w:sz w:val="20"/>
+          <w:szCs w:val="20"/>
+          <w:lang w:val="en-IN" w:eastAsia="en-IN"/>
+        </w:rPr>
+        <w:t>$ ros2 msg list |grep lgsvl_msgs</w:t>
+      </w:r>
+    </w:p>
+    <w:p>
+      <w:pPr>
+        <w:pStyle w:val="ListParagraph"/>
+        <w:ind w:left="1800"/>
+        <w:rPr>
+          <w:rFonts w:ascii="Consolas" w:hAnsi="Consolas"/>
+          <w:i/>
+          <w:iCs/>
+          <w:color w:val="999988"/>
+          <w:shd w:val="clear" w:color="auto" w:fill="F8F8F8"/>
+        </w:rPr>
+      </w:pPr>
+      <w:r>
+        <w:rPr>
+          <w:rFonts w:ascii="Consolas" w:hAnsi="Consolas"/>
+          <w:i/>
+          <w:iCs/>
+          <w:color w:val="999988"/>
+          <w:shd w:val="clear" w:color="auto" w:fill="F8F8F8"/>
+        </w:rPr>
+        <w:t># If you can see the list of lgsvl_msgs, they're ready to be used.</w:t>
+      </w:r>
+    </w:p>
+    <w:p>
+      <w:pPr>
+        <w:pStyle w:val="ListParagraph"/>
+        <w:ind w:left="1800"/>
+        <w:rPr>
+          <w:rFonts w:ascii="Consolas" w:hAnsi="Consolas"/>
+          <w:i/>
+          <w:iCs/>
+          <w:color w:val="999988"/>
+          <w:shd w:val="clear" w:color="auto" w:fill="F8F8F8"/>
+        </w:rPr>
+      </w:pPr>
+    </w:p>
+    <w:p>
+      <w:pPr>
+        <w:pStyle w:val="ListParagraph"/>
+        <w:numPr>
+          <w:ilvl w:val="0"/>
+          <w:numId w:val="16"/>
+        </w:numPr>
+        <w:rPr>
+          <w:b/>
+          <w:bCs/>
+          <w:sz w:val="22"/>
+          <w:szCs w:val="22"/>
+        </w:rPr>
+      </w:pPr>
+      <w:r>
+        <w:rPr>
+          <w:b/>
+          <w:bCs/>
+          <w:sz w:val="22"/>
+          <w:szCs w:val="22"/>
+        </w:rPr>
+        <w:t>Watchdog:</w:t>
+      </w:r>
+      <w:r>
+        <w:rPr>
+          <w:b/>
+          <w:bCs/>
+          <w:sz w:val="22"/>
+          <w:szCs w:val="22"/>
+        </w:rPr>
+        <w:t xml:space="preserve"> </w:t>
+      </w:r>
+      <w:r>
+        <w:rPr>
+          <w:sz w:val="22"/>
+          <w:szCs w:val="22"/>
+        </w:rPr>
+        <w:t>This library is also required by the below node for running</w:t>
+      </w:r>
+      <w:r>
+        <w:rPr>
           <w:sz w:val="22"/>
           <w:szCs w:val="22"/>
         </w:rPr>
@@ -80,113 +1024,475 @@
     </w:p>
     <w:p>
       <w:pPr>
-        <w:rPr>
-          <w:rFonts w:ascii="Arial" w:hAnsi="Arial" w:cs="Arial"/>
-          <w:sz w:val="22"/>
-          <w:szCs w:val="22"/>
-        </w:rPr>
-      </w:pPr>
-      <w:r>
-        <w:rPr>
-          <w:rFonts w:ascii="Arial" w:hAnsi="Arial" w:cs="Arial"/>
-          <w:sz w:val="22"/>
-          <w:szCs w:val="22"/>
-        </w:rPr>
+        <w:tabs>
+          <w:tab w:val="left" w:pos="916"/>
+          <w:tab w:val="left" w:pos="1832"/>
+          <w:tab w:val="left" w:pos="2748"/>
+          <w:tab w:val="left" w:pos="3664"/>
+          <w:tab w:val="left" w:pos="4580"/>
+          <w:tab w:val="left" w:pos="5496"/>
+          <w:tab w:val="left" w:pos="6412"/>
+          <w:tab w:val="left" w:pos="7328"/>
+          <w:tab w:val="left" w:pos="8244"/>
+          <w:tab w:val="left" w:pos="9160"/>
+          <w:tab w:val="left" w:pos="10076"/>
+          <w:tab w:val="left" w:pos="10992"/>
+          <w:tab w:val="left" w:pos="11908"/>
+          <w:tab w:val="left" w:pos="12824"/>
+          <w:tab w:val="left" w:pos="13740"/>
+          <w:tab w:val="left" w:pos="14656"/>
+        </w:tabs>
+        <w:ind w:left="2160"/>
+        <w:rPr>
+          <w:rFonts w:ascii="Courier New" w:eastAsia="Times New Roman" w:hAnsi="Courier New" w:cs="Courier New"/>
+          <w:color w:val="auto"/>
+          <w:sz w:val="20"/>
+          <w:szCs w:val="20"/>
+          <w:lang w:val="en-IN" w:eastAsia="en-IN"/>
+        </w:rPr>
+      </w:pPr>
+      <w:r>
+        <w:rPr>
+          <w:rFonts w:ascii="Courier New" w:eastAsia="Times New Roman" w:hAnsi="Courier New" w:cs="Courier New"/>
+          <w:color w:val="auto"/>
+          <w:sz w:val="20"/>
+          <w:szCs w:val="20"/>
+          <w:lang w:val="en-IN" w:eastAsia="en-IN"/>
+        </w:rPr>
+        <w:t>$ pip install watchdog</w:t>
+      </w:r>
+    </w:p>
+    <w:p>
+      <w:pPr>
+        <w:pStyle w:val="Heading2"/>
+      </w:pPr>
+      <w:r>
+        <w:t>Build Perception Validation</w:t>
+      </w:r>
+      <w:r>
+        <w:t xml:space="preserve"> Node</w:t>
+      </w:r>
+    </w:p>
+    <w:p>
+      <w:pPr>
+        <w:tabs>
+          <w:tab w:val="left" w:pos="916"/>
+          <w:tab w:val="left" w:pos="1832"/>
+          <w:tab w:val="left" w:pos="2748"/>
+          <w:tab w:val="left" w:pos="3664"/>
+          <w:tab w:val="left" w:pos="4580"/>
+          <w:tab w:val="left" w:pos="5496"/>
+          <w:tab w:val="left" w:pos="6412"/>
+          <w:tab w:val="left" w:pos="7328"/>
+          <w:tab w:val="left" w:pos="8244"/>
+          <w:tab w:val="left" w:pos="9160"/>
+          <w:tab w:val="left" w:pos="10076"/>
+          <w:tab w:val="left" w:pos="10992"/>
+          <w:tab w:val="left" w:pos="11908"/>
+          <w:tab w:val="left" w:pos="12824"/>
+          <w:tab w:val="left" w:pos="13740"/>
+          <w:tab w:val="left" w:pos="14656"/>
+        </w:tabs>
+        <w:rPr>
+          <w:sz w:val="22"/>
+          <w:szCs w:val="22"/>
+        </w:rPr>
+      </w:pPr>
+      <w:r>
+        <w:rPr>
+          <w:sz w:val="22"/>
+          <w:szCs w:val="22"/>
+        </w:rPr>
+        <w:t>Open terminal and go to the AutowareAuto folder and run below commands to build the perception validation package for Poly_Suite.</w:t>
+      </w:r>
+    </w:p>
+    <w:p>
+      <w:pPr>
+        <w:tabs>
+          <w:tab w:val="left" w:pos="916"/>
+          <w:tab w:val="left" w:pos="1832"/>
+          <w:tab w:val="left" w:pos="2748"/>
+          <w:tab w:val="left" w:pos="3664"/>
+          <w:tab w:val="left" w:pos="4580"/>
+          <w:tab w:val="left" w:pos="5496"/>
+          <w:tab w:val="left" w:pos="6412"/>
+          <w:tab w:val="left" w:pos="7328"/>
+          <w:tab w:val="left" w:pos="8244"/>
+          <w:tab w:val="left" w:pos="9160"/>
+          <w:tab w:val="left" w:pos="10076"/>
+          <w:tab w:val="left" w:pos="10992"/>
+          <w:tab w:val="left" w:pos="11908"/>
+          <w:tab w:val="left" w:pos="12824"/>
+          <w:tab w:val="left" w:pos="13740"/>
+          <w:tab w:val="left" w:pos="14656"/>
+        </w:tabs>
+      </w:pPr>
+      <w:r>
         <w:tab/>
       </w:r>
-      <w:proofErr w:type="spellStart"/>
-      <w:r>
-        <w:rPr>
-          <w:rFonts w:ascii="Arial" w:hAnsi="Arial" w:cs="Arial"/>
-          <w:sz w:val="22"/>
-          <w:szCs w:val="22"/>
-        </w:rPr>
-        <w:t>Control_Validation</w:t>
-      </w:r>
-      <w:proofErr w:type="spellEnd"/>
-    </w:p>
-    <w:p>
-      <w:pPr>
-        <w:rPr>
-          <w:rFonts w:ascii="Arial" w:hAnsi="Arial" w:cs="Arial"/>
-          <w:sz w:val="22"/>
-          <w:szCs w:val="22"/>
-        </w:rPr>
-      </w:pPr>
-      <w:r>
-        <w:rPr>
-          <w:rFonts w:ascii="Arial" w:hAnsi="Arial" w:cs="Arial"/>
-          <w:sz w:val="22"/>
-          <w:szCs w:val="22"/>
-        </w:rPr>
+      <w:r>
+        <w:rPr>
+          <w:rFonts w:ascii="Courier New" w:eastAsia="Times New Roman" w:hAnsi="Courier New" w:cs="Courier New"/>
+          <w:color w:val="auto"/>
+          <w:sz w:val="20"/>
+          <w:szCs w:val="20"/>
+          <w:lang w:val="en-IN" w:eastAsia="en-IN"/>
+        </w:rPr>
+        <w:t xml:space="preserve">$ cd </w:t>
+      </w:r>
+      <w:r>
+        <w:rPr>
+          <w:rFonts w:ascii="Courier New" w:eastAsia="Times New Roman" w:hAnsi="Courier New" w:cs="Courier New"/>
+          <w:color w:val="auto"/>
+          <w:sz w:val="20"/>
+          <w:szCs w:val="20"/>
+          <w:lang w:val="en-IN" w:eastAsia="en-IN"/>
+        </w:rPr>
+        <w:t>AutowareAuto</w:t>
+      </w:r>
+    </w:p>
+    <w:p>
+      <w:pPr>
+        <w:tabs>
+          <w:tab w:val="left" w:pos="916"/>
+          <w:tab w:val="left" w:pos="1832"/>
+          <w:tab w:val="left" w:pos="2748"/>
+          <w:tab w:val="left" w:pos="3664"/>
+          <w:tab w:val="left" w:pos="4580"/>
+          <w:tab w:val="left" w:pos="5496"/>
+          <w:tab w:val="left" w:pos="6412"/>
+          <w:tab w:val="left" w:pos="7328"/>
+          <w:tab w:val="left" w:pos="8244"/>
+          <w:tab w:val="left" w:pos="9160"/>
+          <w:tab w:val="left" w:pos="10076"/>
+          <w:tab w:val="left" w:pos="10992"/>
+          <w:tab w:val="left" w:pos="11908"/>
+          <w:tab w:val="left" w:pos="12824"/>
+          <w:tab w:val="left" w:pos="13740"/>
+          <w:tab w:val="left" w:pos="14656"/>
+        </w:tabs>
+      </w:pPr>
+      <w:r>
         <w:tab/>
       </w:r>
-      <w:proofErr w:type="spellStart"/>
-      <w:r>
-        <w:rPr>
-          <w:rFonts w:ascii="Arial" w:hAnsi="Arial" w:cs="Arial"/>
-          <w:sz w:val="22"/>
-          <w:szCs w:val="22"/>
-        </w:rPr>
-        <w:t>Perception_Validation</w:t>
-      </w:r>
-      <w:proofErr w:type="spellEnd"/>
+      <w:r>
+        <w:rPr>
+          <w:rFonts w:ascii="Courier New" w:eastAsia="Times New Roman" w:hAnsi="Courier New" w:cs="Courier New"/>
+          <w:color w:val="auto"/>
+          <w:sz w:val="20"/>
+          <w:szCs w:val="20"/>
+          <w:lang w:val="en-IN" w:eastAsia="en-IN"/>
+        </w:rPr>
+        <w:t>$ ade start</w:t>
+      </w:r>
+    </w:p>
+    <w:p>
+      <w:pPr>
+        <w:tabs>
+          <w:tab w:val="left" w:pos="916"/>
+          <w:tab w:val="left" w:pos="1832"/>
+          <w:tab w:val="left" w:pos="2748"/>
+          <w:tab w:val="left" w:pos="3664"/>
+          <w:tab w:val="left" w:pos="4580"/>
+          <w:tab w:val="left" w:pos="5496"/>
+          <w:tab w:val="left" w:pos="6412"/>
+          <w:tab w:val="left" w:pos="7328"/>
+          <w:tab w:val="left" w:pos="8244"/>
+          <w:tab w:val="left" w:pos="9160"/>
+          <w:tab w:val="left" w:pos="10076"/>
+          <w:tab w:val="left" w:pos="10992"/>
+          <w:tab w:val="left" w:pos="11908"/>
+          <w:tab w:val="left" w:pos="12824"/>
+          <w:tab w:val="left" w:pos="13740"/>
+          <w:tab w:val="left" w:pos="14656"/>
+        </w:tabs>
+      </w:pPr>
+      <w:r>
+        <w:tab/>
+      </w:r>
+      <w:r>
+        <w:rPr>
+          <w:rFonts w:ascii="Courier New" w:eastAsia="Times New Roman" w:hAnsi="Courier New" w:cs="Courier New"/>
+          <w:color w:val="auto"/>
+          <w:sz w:val="20"/>
+          <w:szCs w:val="20"/>
+          <w:lang w:val="en-IN" w:eastAsia="en-IN"/>
+        </w:rPr>
+        <w:t>$ ade enter</w:t>
+      </w:r>
+    </w:p>
+    <w:p>
+      <w:pPr>
+        <w:tabs>
+          <w:tab w:val="left" w:pos="916"/>
+          <w:tab w:val="left" w:pos="1832"/>
+          <w:tab w:val="left" w:pos="2748"/>
+          <w:tab w:val="left" w:pos="3664"/>
+          <w:tab w:val="left" w:pos="4580"/>
+          <w:tab w:val="left" w:pos="5496"/>
+          <w:tab w:val="left" w:pos="6412"/>
+          <w:tab w:val="left" w:pos="7328"/>
+          <w:tab w:val="left" w:pos="8244"/>
+          <w:tab w:val="left" w:pos="9160"/>
+          <w:tab w:val="left" w:pos="10076"/>
+          <w:tab w:val="left" w:pos="10992"/>
+          <w:tab w:val="left" w:pos="11908"/>
+          <w:tab w:val="left" w:pos="12824"/>
+          <w:tab w:val="left" w:pos="13740"/>
+          <w:tab w:val="left" w:pos="14656"/>
+        </w:tabs>
+      </w:pPr>
+      <w:r>
+        <w:tab/>
+      </w:r>
+      <w:r>
+        <w:rPr>
+          <w:rFonts w:ascii="Courier New" w:eastAsia="Times New Roman" w:hAnsi="Courier New" w:cs="Courier New"/>
+          <w:color w:val="auto"/>
+          <w:sz w:val="20"/>
+          <w:szCs w:val="20"/>
+          <w:lang w:val="en-IN" w:eastAsia="en-IN"/>
+        </w:rPr>
+        <w:t>$ cd Node/</w:t>
+      </w:r>
+      <w:r>
+        <w:rPr>
+          <w:rFonts w:ascii="Courier New" w:eastAsia="Times New Roman" w:hAnsi="Courier New" w:cs="Courier New"/>
+          <w:color w:val="auto"/>
+          <w:sz w:val="20"/>
+          <w:szCs w:val="20"/>
+          <w:lang w:val="en-IN" w:eastAsia="en-IN"/>
+        </w:rPr>
+        <w:t>Node_lg_groundtruth_data_ws</w:t>
+      </w:r>
+      <w:r>
+        <w:rPr>
+          <w:rFonts w:ascii="Courier New" w:eastAsia="Times New Roman" w:hAnsi="Courier New" w:cs="Courier New"/>
+          <w:color w:val="auto"/>
+          <w:sz w:val="20"/>
+          <w:szCs w:val="20"/>
+          <w:lang w:val="en-IN" w:eastAsia="en-IN"/>
+        </w:rPr>
+        <w:t>/</w:t>
+      </w:r>
+      <w:r>
+        <w:rPr>
+          <w:rFonts w:ascii="Courier New" w:eastAsia="Times New Roman" w:hAnsi="Courier New" w:cs="Courier New"/>
+          <w:color w:val="auto"/>
+          <w:sz w:val="20"/>
+          <w:szCs w:val="20"/>
+          <w:lang w:val="en-IN" w:eastAsia="en-IN"/>
+        </w:rPr>
+        <w:t>Node_lg_groundtruth_data_ws</w:t>
+      </w:r>
+      <w:r>
+        <w:rPr>
+          <w:rFonts w:ascii="Courier New" w:eastAsia="Times New Roman" w:hAnsi="Courier New" w:cs="Courier New"/>
+          <w:color w:val="auto"/>
+          <w:sz w:val="20"/>
+          <w:szCs w:val="20"/>
+          <w:lang w:val="en-IN" w:eastAsia="en-IN"/>
+        </w:rPr>
+        <w:t>/src</w:t>
+      </w:r>
+    </w:p>
+    <w:p>
+      <w:pPr>
+        <w:tabs>
+          <w:tab w:val="left" w:pos="916"/>
+          <w:tab w:val="left" w:pos="1832"/>
+          <w:tab w:val="left" w:pos="2748"/>
+          <w:tab w:val="left" w:pos="3664"/>
+          <w:tab w:val="left" w:pos="4580"/>
+          <w:tab w:val="left" w:pos="5496"/>
+          <w:tab w:val="left" w:pos="6412"/>
+          <w:tab w:val="left" w:pos="7328"/>
+          <w:tab w:val="left" w:pos="8244"/>
+          <w:tab w:val="left" w:pos="9160"/>
+          <w:tab w:val="left" w:pos="10076"/>
+          <w:tab w:val="left" w:pos="10992"/>
+          <w:tab w:val="left" w:pos="11908"/>
+          <w:tab w:val="left" w:pos="12824"/>
+          <w:tab w:val="left" w:pos="13740"/>
+          <w:tab w:val="left" w:pos="14656"/>
+        </w:tabs>
+      </w:pPr>
+      <w:r>
+        <w:tab/>
+      </w:r>
+      <w:r>
+        <w:rPr>
+          <w:rFonts w:ascii="Courier New" w:eastAsia="Times New Roman" w:hAnsi="Courier New" w:cs="Courier New"/>
+          <w:color w:val="auto"/>
+          <w:sz w:val="20"/>
+          <w:szCs w:val="20"/>
+          <w:lang w:val="en-IN" w:eastAsia="en-IN"/>
+        </w:rPr>
+        <w:t>$ colcon build</w:t>
+      </w:r>
+    </w:p>
+    <w:p>
+      <w:pPr>
+        <w:tabs>
+          <w:tab w:val="left" w:pos="916"/>
+          <w:tab w:val="left" w:pos="1832"/>
+          <w:tab w:val="left" w:pos="2748"/>
+          <w:tab w:val="left" w:pos="3664"/>
+          <w:tab w:val="left" w:pos="4580"/>
+          <w:tab w:val="left" w:pos="5496"/>
+          <w:tab w:val="left" w:pos="6412"/>
+          <w:tab w:val="left" w:pos="7328"/>
+          <w:tab w:val="left" w:pos="8244"/>
+          <w:tab w:val="left" w:pos="9160"/>
+          <w:tab w:val="left" w:pos="10076"/>
+          <w:tab w:val="left" w:pos="10992"/>
+          <w:tab w:val="left" w:pos="11908"/>
+          <w:tab w:val="left" w:pos="12824"/>
+          <w:tab w:val="left" w:pos="13740"/>
+          <w:tab w:val="left" w:pos="14656"/>
+        </w:tabs>
+      </w:pPr>
+      <w:r>
+        <w:tab/>
+      </w:r>
+      <w:r>
+        <w:rPr>
+          <w:rFonts w:ascii="Courier New" w:eastAsia="Times New Roman" w:hAnsi="Courier New" w:cs="Courier New"/>
+          <w:color w:val="auto"/>
+          <w:sz w:val="20"/>
+          <w:szCs w:val="20"/>
+          <w:lang w:val="en-IN" w:eastAsia="en-IN"/>
+        </w:rPr>
+        <w:t>$ cd ..</w:t>
+      </w:r>
+    </w:p>
+    <w:p>
+      <w:pPr>
+        <w:tabs>
+          <w:tab w:val="left" w:pos="916"/>
+          <w:tab w:val="left" w:pos="1832"/>
+          <w:tab w:val="left" w:pos="2748"/>
+          <w:tab w:val="left" w:pos="3664"/>
+          <w:tab w:val="left" w:pos="4580"/>
+          <w:tab w:val="left" w:pos="5496"/>
+          <w:tab w:val="left" w:pos="6412"/>
+          <w:tab w:val="left" w:pos="7328"/>
+          <w:tab w:val="left" w:pos="8244"/>
+          <w:tab w:val="left" w:pos="9160"/>
+          <w:tab w:val="left" w:pos="10076"/>
+          <w:tab w:val="left" w:pos="10992"/>
+          <w:tab w:val="left" w:pos="11908"/>
+          <w:tab w:val="left" w:pos="12824"/>
+          <w:tab w:val="left" w:pos="13740"/>
+          <w:tab w:val="left" w:pos="14656"/>
+        </w:tabs>
+        <w:rPr>
+          <w:rFonts w:ascii="Courier New" w:eastAsia="Times New Roman" w:hAnsi="Courier New" w:cs="Courier New"/>
+          <w:color w:val="auto"/>
+          <w:sz w:val="20"/>
+          <w:szCs w:val="20"/>
+          <w:lang w:val="en-IN" w:eastAsia="en-IN"/>
+        </w:rPr>
+      </w:pPr>
+      <w:r>
+        <w:tab/>
+      </w:r>
+      <w:r>
+        <w:rPr>
+          <w:rFonts w:ascii="Courier New" w:eastAsia="Times New Roman" w:hAnsi="Courier New" w:cs="Courier New"/>
+          <w:color w:val="auto"/>
+          <w:sz w:val="20"/>
+          <w:szCs w:val="20"/>
+          <w:lang w:val="en-IN" w:eastAsia="en-IN"/>
+        </w:rPr>
+        <w:t>$ colcon build</w:t>
+      </w:r>
+    </w:p>
+    <w:p>
+      <w:pPr>
+        <w:tabs>
+          <w:tab w:val="left" w:pos="916"/>
+          <w:tab w:val="left" w:pos="1832"/>
+          <w:tab w:val="left" w:pos="2748"/>
+          <w:tab w:val="left" w:pos="3664"/>
+          <w:tab w:val="left" w:pos="4580"/>
+          <w:tab w:val="left" w:pos="5496"/>
+          <w:tab w:val="left" w:pos="6412"/>
+          <w:tab w:val="left" w:pos="7328"/>
+          <w:tab w:val="left" w:pos="8244"/>
+          <w:tab w:val="left" w:pos="9160"/>
+          <w:tab w:val="left" w:pos="10076"/>
+          <w:tab w:val="left" w:pos="10992"/>
+          <w:tab w:val="left" w:pos="11908"/>
+          <w:tab w:val="left" w:pos="12824"/>
+          <w:tab w:val="left" w:pos="13740"/>
+          <w:tab w:val="left" w:pos="14656"/>
+        </w:tabs>
+        <w:rPr>
+          <w:sz w:val="22"/>
+          <w:szCs w:val="22"/>
+        </w:rPr>
+      </w:pPr>
+      <w:r>
+        <w:rPr>
+          <w:sz w:val="22"/>
+          <w:szCs w:val="22"/>
+        </w:rPr>
+        <w:t>This will successfully build the package and ready to use.</w:t>
+      </w:r>
     </w:p>
     <w:p>
       <w:pPr>
         <w:pStyle w:val="Heading2"/>
       </w:pPr>
       <w:r>
+        <w:t xml:space="preserve">Build </w:t>
+      </w:r>
+      <w:r>
         <w:t>Control Validation</w:t>
       </w:r>
-    </w:p>
-    <w:p>
-      <w:pPr>
-        <w:ind w:left="360"/>
-      </w:pPr>
-      <w:r>
-        <w:t xml:space="preserve">Create a folder in </w:t>
-      </w:r>
-      <w:proofErr w:type="spellStart"/>
-      <w:r>
-        <w:rPr>
-          <w:rFonts w:ascii="Courier New" w:eastAsia="Times New Roman" w:hAnsi="Courier New" w:cs="Courier New"/>
-          <w:color w:val="auto"/>
-          <w:sz w:val="20"/>
-          <w:szCs w:val="20"/>
-          <w:lang w:val="en-IN" w:eastAsia="en-IN"/>
-        </w:rPr>
-        <w:t>polyverification</w:t>
-      </w:r>
-      <w:proofErr w:type="spellEnd"/>
-      <w:r>
-        <w:rPr>
-          <w:rFonts w:ascii="Courier New" w:eastAsia="Times New Roman" w:hAnsi="Courier New" w:cs="Courier New"/>
-          <w:color w:val="auto"/>
-          <w:sz w:val="20"/>
-          <w:szCs w:val="20"/>
-          <w:lang w:val="en-IN" w:eastAsia="en-IN"/>
-        </w:rPr>
-        <w:t xml:space="preserve"> </w:t>
-      </w:r>
-      <w:r>
-        <w:t xml:space="preserve">director and named it Node. </w:t>
-      </w:r>
-    </w:p>
-    <w:p>
-      <w:pPr>
-        <w:ind w:left="360"/>
-      </w:pPr>
-      <w:r>
-        <w:t xml:space="preserve">Copy the control </w:t>
-      </w:r>
-      <w:proofErr w:type="spellStart"/>
-      <w:r>
-        <w:t>valudation</w:t>
-      </w:r>
-      <w:proofErr w:type="spellEnd"/>
-      <w:r>
-        <w:t xml:space="preserve"> package in Node folder and go into the package work directory and run below commands</w:t>
+      <w:r>
+        <w:t xml:space="preserve"> Node</w:t>
+      </w:r>
+    </w:p>
+    <w:p>
+      <w:pPr>
+        <w:tabs>
+          <w:tab w:val="left" w:pos="916"/>
+          <w:tab w:val="left" w:pos="1832"/>
+          <w:tab w:val="left" w:pos="2748"/>
+          <w:tab w:val="left" w:pos="3664"/>
+          <w:tab w:val="left" w:pos="4580"/>
+          <w:tab w:val="left" w:pos="5496"/>
+          <w:tab w:val="left" w:pos="6412"/>
+          <w:tab w:val="left" w:pos="7328"/>
+          <w:tab w:val="left" w:pos="8244"/>
+          <w:tab w:val="left" w:pos="9160"/>
+          <w:tab w:val="left" w:pos="10076"/>
+          <w:tab w:val="left" w:pos="10992"/>
+          <w:tab w:val="left" w:pos="11908"/>
+          <w:tab w:val="left" w:pos="12824"/>
+          <w:tab w:val="left" w:pos="13740"/>
+          <w:tab w:val="left" w:pos="14656"/>
+        </w:tabs>
+        <w:rPr>
+          <w:sz w:val="22"/>
+          <w:szCs w:val="22"/>
+        </w:rPr>
+      </w:pPr>
+      <w:r>
+        <w:rPr>
+          <w:sz w:val="22"/>
+          <w:szCs w:val="22"/>
+        </w:rPr>
+        <w:t>Open terminal and go to the AutowareAuto folder and run below commands to build the control validation package for Poly_Suite</w:t>
+      </w:r>
+      <w:r>
+        <w:rPr>
+          <w:sz w:val="22"/>
+          <w:szCs w:val="22"/>
+        </w:rPr>
+        <w:t>.</w:t>
       </w:r>
     </w:p>
     <w:p>
@@ -226,20 +1532,18 @@
           <w:szCs w:val="20"/>
           <w:lang w:val="en-IN" w:eastAsia="en-IN"/>
         </w:rPr>
-        <w:t>$ cd Node/</w:t>
-      </w:r>
-      <w:proofErr w:type="spellStart"/>
-      <w:r>
-        <w:rPr>
-          <w:rFonts w:ascii="Courier New" w:eastAsia="Times New Roman" w:hAnsi="Courier New" w:cs="Courier New"/>
-          <w:color w:val="auto"/>
-          <w:sz w:val="20"/>
-          <w:szCs w:val="20"/>
-          <w:lang w:val="en-IN" w:eastAsia="en-IN"/>
-        </w:rPr>
-        <w:t>control_valudation_ws</w:t>
-      </w:r>
-      <w:proofErr w:type="spellEnd"/>
+        <w:t xml:space="preserve">$ cd </w:t>
+      </w:r>
+      <w:r>
+        <w:rPr>
+          <w:rFonts w:ascii="Courier New" w:eastAsia="Times New Roman" w:hAnsi="Courier New" w:cs="Courier New"/>
+          <w:color w:val="auto"/>
+          <w:sz w:val="20"/>
+          <w:szCs w:val="20"/>
+          <w:lang w:val="en-IN" w:eastAsia="en-IN"/>
+        </w:rPr>
+        <w:t>AutowareAuto</w:t>
+      </w:r>
     </w:p>
     <w:p>
       <w:pPr>
@@ -278,29 +1582,7 @@
           <w:szCs w:val="20"/>
           <w:lang w:val="en-IN" w:eastAsia="en-IN"/>
         </w:rPr>
-        <w:t xml:space="preserve">$ </w:t>
-      </w:r>
-      <w:proofErr w:type="spellStart"/>
-      <w:r>
-        <w:rPr>
-          <w:rFonts w:ascii="Courier New" w:eastAsia="Times New Roman" w:hAnsi="Courier New" w:cs="Courier New"/>
-          <w:color w:val="auto"/>
-          <w:sz w:val="20"/>
-          <w:szCs w:val="20"/>
-          <w:lang w:val="en-IN" w:eastAsia="en-IN"/>
-        </w:rPr>
-        <w:t>colcon</w:t>
-      </w:r>
-      <w:proofErr w:type="spellEnd"/>
-      <w:r>
-        <w:rPr>
-          <w:rFonts w:ascii="Courier New" w:eastAsia="Times New Roman" w:hAnsi="Courier New" w:cs="Courier New"/>
-          <w:color w:val="auto"/>
-          <w:sz w:val="20"/>
-          <w:szCs w:val="20"/>
-          <w:lang w:val="en-IN" w:eastAsia="en-IN"/>
-        </w:rPr>
-        <w:t xml:space="preserve"> build</w:t>
+        <w:t>$ ade start</w:t>
       </w:r>
     </w:p>
     <w:p>
@@ -340,32 +1622,7 @@
           <w:szCs w:val="20"/>
           <w:lang w:val="en-IN" w:eastAsia="en-IN"/>
         </w:rPr>
-        <w:t>$ source install/</w:t>
-      </w:r>
-      <w:proofErr w:type="spellStart"/>
-      <w:r>
-        <w:rPr>
-          <w:rFonts w:ascii="Courier New" w:eastAsia="Times New Roman" w:hAnsi="Courier New" w:cs="Courier New"/>
-          <w:color w:val="auto"/>
-          <w:sz w:val="20"/>
-          <w:szCs w:val="20"/>
-          <w:lang w:val="en-IN" w:eastAsia="en-IN"/>
-        </w:rPr>
-        <w:t>setup.bash</w:t>
-      </w:r>
-      <w:proofErr w:type="spellEnd"/>
-    </w:p>
-    <w:p>
-      <w:r>
-        <w:t>This will set the environment variable for use the package</w:t>
-      </w:r>
-    </w:p>
-    <w:p>
-      <w:r>
-        <w:t>Test:</w:t>
-      </w:r>
-      <w:r>
-        <w:t xml:space="preserve"> Run the below command to the package is running or not</w:t>
+        <w:t>$ ade enter</w:t>
       </w:r>
     </w:p>
     <w:p>
@@ -398,108 +1655,54 @@
         </w:rPr>
       </w:pPr>
       <w:r>
-        <w:tab/>
-      </w:r>
-      <w:r>
-        <w:rPr>
-          <w:rFonts w:ascii="Courier New" w:eastAsia="Times New Roman" w:hAnsi="Courier New" w:cs="Courier New"/>
-          <w:color w:val="auto"/>
-          <w:sz w:val="20"/>
-          <w:szCs w:val="20"/>
-          <w:lang w:val="en-IN" w:eastAsia="en-IN"/>
-        </w:rPr>
-        <w:t xml:space="preserve">$ ros2 run </w:t>
-      </w:r>
-      <w:proofErr w:type="spellStart"/>
-      <w:r>
-        <w:rPr>
-          <w:rFonts w:ascii="Courier New" w:eastAsia="Times New Roman" w:hAnsi="Courier New" w:cs="Courier New"/>
-          <w:color w:val="auto"/>
-          <w:sz w:val="20"/>
-          <w:szCs w:val="20"/>
-          <w:lang w:val="en-IN" w:eastAsia="en-IN"/>
-        </w:rPr>
-        <w:t>control_validation</w:t>
-      </w:r>
-      <w:proofErr w:type="spellEnd"/>
-      <w:r>
-        <w:rPr>
-          <w:rFonts w:ascii="Courier New" w:eastAsia="Times New Roman" w:hAnsi="Courier New" w:cs="Courier New"/>
-          <w:color w:val="auto"/>
-          <w:sz w:val="20"/>
-          <w:szCs w:val="20"/>
-          <w:lang w:val="en-IN" w:eastAsia="en-IN"/>
-        </w:rPr>
-        <w:t xml:space="preserve"> </w:t>
-      </w:r>
-      <w:proofErr w:type="spellStart"/>
-      <w:r>
-        <w:rPr>
-          <w:rFonts w:ascii="Courier New" w:eastAsia="Times New Roman" w:hAnsi="Courier New" w:cs="Courier New"/>
-          <w:color w:val="auto"/>
-          <w:sz w:val="20"/>
-          <w:szCs w:val="20"/>
-          <w:lang w:val="en-IN" w:eastAsia="en-IN"/>
-        </w:rPr>
-        <w:t>control_subscriber</w:t>
-      </w:r>
-      <w:proofErr w:type="spellEnd"/>
-    </w:p>
-    <w:p>
-      <w:pPr>
-        <w:pStyle w:val="Heading2"/>
-      </w:pPr>
-      <w:r>
-        <w:t>Perception Validation</w:t>
-      </w:r>
-    </w:p>
-    <w:p>
-      <w:pPr>
-        <w:ind w:left="360"/>
-      </w:pPr>
-      <w:r>
-        <w:t xml:space="preserve">Create a folder in </w:t>
-      </w:r>
-      <w:proofErr w:type="spellStart"/>
-      <w:r>
-        <w:rPr>
-          <w:rFonts w:ascii="Courier New" w:eastAsia="Times New Roman" w:hAnsi="Courier New" w:cs="Courier New"/>
-          <w:color w:val="auto"/>
-          <w:sz w:val="20"/>
-          <w:szCs w:val="20"/>
-          <w:lang w:val="en-IN" w:eastAsia="en-IN"/>
-        </w:rPr>
-        <w:t>polyverification</w:t>
-      </w:r>
-      <w:proofErr w:type="spellEnd"/>
-      <w:r>
-        <w:rPr>
-          <w:rFonts w:ascii="Courier New" w:eastAsia="Times New Roman" w:hAnsi="Courier New" w:cs="Courier New"/>
-          <w:color w:val="auto"/>
-          <w:sz w:val="20"/>
-          <w:szCs w:val="20"/>
-          <w:lang w:val="en-IN" w:eastAsia="en-IN"/>
-        </w:rPr>
-        <w:t xml:space="preserve"> </w:t>
-      </w:r>
-      <w:r>
-        <w:t xml:space="preserve">director and named it Node. </w:t>
-      </w:r>
-    </w:p>
-    <w:p>
-      <w:pPr>
-        <w:ind w:left="360"/>
-      </w:pPr>
-      <w:r>
-        <w:t xml:space="preserve">Copy the Perception </w:t>
-      </w:r>
-      <w:proofErr w:type="spellStart"/>
-      <w:r>
-        <w:t>valudation</w:t>
-      </w:r>
-      <w:proofErr w:type="spellEnd"/>
-      <w:r>
-        <w:t xml:space="preserve"> package in Node folder and go into the package work directory and run below commands</w:t>
+        <w:rPr>
+          <w:rFonts w:ascii="Courier New" w:eastAsia="Times New Roman" w:hAnsi="Courier New" w:cs="Courier New"/>
+          <w:color w:val="auto"/>
+          <w:sz w:val="20"/>
+          <w:szCs w:val="20"/>
+          <w:lang w:val="en-IN" w:eastAsia="en-IN"/>
+        </w:rPr>
+        <w:t>$ cd Node/</w:t>
+      </w:r>
+      <w:r>
+        <w:rPr>
+          <w:rFonts w:ascii="Courier New" w:eastAsia="Times New Roman" w:hAnsi="Courier New" w:cs="Courier New"/>
+          <w:color w:val="auto"/>
+          <w:sz w:val="20"/>
+          <w:szCs w:val="20"/>
+          <w:lang w:val="en-IN" w:eastAsia="en-IN"/>
+        </w:rPr>
+        <w:t>Node_control_validation_ws</w:t>
+      </w:r>
+      <w:r>
+        <w:rPr>
+          <w:rFonts w:ascii="Courier New" w:eastAsia="Times New Roman" w:hAnsi="Courier New" w:cs="Courier New"/>
+          <w:color w:val="auto"/>
+          <w:sz w:val="20"/>
+          <w:szCs w:val="20"/>
+          <w:lang w:val="en-IN" w:eastAsia="en-IN"/>
+        </w:rPr>
+        <w:t>/</w:t>
+      </w:r>
+      <w:r>
+        <w:rPr>
+          <w:rFonts w:ascii="Courier New" w:eastAsia="Times New Roman" w:hAnsi="Courier New" w:cs="Courier New"/>
+          <w:color w:val="auto"/>
+          <w:sz w:val="20"/>
+          <w:szCs w:val="20"/>
+          <w:lang w:val="en-IN" w:eastAsia="en-IN"/>
+        </w:rPr>
+        <w:t>Node_control_validation_ws</w:t>
+      </w:r>
+      <w:r>
+        <w:rPr>
+          <w:rFonts w:ascii="Courier New" w:eastAsia="Times New Roman" w:hAnsi="Courier New" w:cs="Courier New"/>
+          <w:color w:val="auto"/>
+          <w:sz w:val="20"/>
+          <w:szCs w:val="20"/>
+          <w:lang w:val="en-IN" w:eastAsia="en-IN"/>
+        </w:rPr>
+        <w:t>/src</w:t>
       </w:r>
     </w:p>
     <w:p>
@@ -539,20 +1742,8 @@
           <w:szCs w:val="20"/>
           <w:lang w:val="en-IN" w:eastAsia="en-IN"/>
         </w:rPr>
-        <w:t>$ cd Node/</w:t>
-      </w:r>
-      <w:proofErr w:type="spellStart"/>
-      <w:r>
-        <w:rPr>
-          <w:rFonts w:ascii="Courier New" w:eastAsia="Times New Roman" w:hAnsi="Courier New" w:cs="Courier New"/>
-          <w:color w:val="auto"/>
-          <w:sz w:val="20"/>
-          <w:szCs w:val="20"/>
-          <w:lang w:val="en-IN" w:eastAsia="en-IN"/>
-        </w:rPr>
-        <w:t>Perception_valudation_ws</w:t>
-      </w:r>
-      <w:proofErr w:type="spellEnd"/>
+        <w:t>$ colcon build</w:t>
+      </w:r>
     </w:p>
     <w:p>
       <w:pPr>
@@ -591,29 +1782,7 @@
           <w:szCs w:val="20"/>
           <w:lang w:val="en-IN" w:eastAsia="en-IN"/>
         </w:rPr>
-        <w:t xml:space="preserve">$ </w:t>
-      </w:r>
-      <w:proofErr w:type="spellStart"/>
-      <w:r>
-        <w:rPr>
-          <w:rFonts w:ascii="Courier New" w:eastAsia="Times New Roman" w:hAnsi="Courier New" w:cs="Courier New"/>
-          <w:color w:val="auto"/>
-          <w:sz w:val="20"/>
-          <w:szCs w:val="20"/>
-          <w:lang w:val="en-IN" w:eastAsia="en-IN"/>
-        </w:rPr>
-        <w:t>colcon</w:t>
-      </w:r>
-      <w:proofErr w:type="spellEnd"/>
-      <w:r>
-        <w:rPr>
-          <w:rFonts w:ascii="Courier New" w:eastAsia="Times New Roman" w:hAnsi="Courier New" w:cs="Courier New"/>
-          <w:color w:val="auto"/>
-          <w:sz w:val="20"/>
-          <w:szCs w:val="20"/>
-          <w:lang w:val="en-IN" w:eastAsia="en-IN"/>
-        </w:rPr>
-        <w:t xml:space="preserve"> build</w:t>
+        <w:t>$ cd ..</w:t>
       </w:r>
     </w:p>
     <w:p>
@@ -653,29 +1822,7 @@
           <w:szCs w:val="20"/>
           <w:lang w:val="en-IN" w:eastAsia="en-IN"/>
         </w:rPr>
-        <w:t>$ source install/</w:t>
-      </w:r>
-      <w:proofErr w:type="spellStart"/>
-      <w:r>
-        <w:rPr>
-          <w:rFonts w:ascii="Courier New" w:eastAsia="Times New Roman" w:hAnsi="Courier New" w:cs="Courier New"/>
-          <w:color w:val="auto"/>
-          <w:sz w:val="20"/>
-          <w:szCs w:val="20"/>
-          <w:lang w:val="en-IN" w:eastAsia="en-IN"/>
-        </w:rPr>
-        <w:t>setup.bash</w:t>
-      </w:r>
-      <w:proofErr w:type="spellEnd"/>
-    </w:p>
-    <w:p>
-      <w:r>
-        <w:t>This will set the environment variable for use the package</w:t>
-      </w:r>
-    </w:p>
-    <w:p>
-      <w:r>
-        <w:t>Test: Run the below command to the package is running or not</w:t>
+        <w:t>$ colcon build</w:t>
       </w:r>
     </w:p>
     <w:p>
@@ -698,7 +1845,166 @@
           <w:tab w:val="left" w:pos="13740"/>
           <w:tab w:val="left" w:pos="14656"/>
         </w:tabs>
-        <w:ind w:left="720"/>
+        <w:rPr>
+          <w:sz w:val="22"/>
+          <w:szCs w:val="22"/>
+        </w:rPr>
+      </w:pPr>
+      <w:r>
+        <w:rPr>
+          <w:sz w:val="22"/>
+          <w:szCs w:val="22"/>
+        </w:rPr>
+        <w:t>This will successfully build the package and ready to use.</w:t>
+      </w:r>
+    </w:p>
+    <w:p>
+      <w:pPr>
+        <w:pStyle w:val="Heading2"/>
+        <w:rPr>
+          <w:sz w:val="22"/>
+          <w:szCs w:val="22"/>
+        </w:rPr>
+      </w:pPr>
+      <w:r>
+        <w:rPr>
+          <w:szCs w:val="24"/>
+        </w:rPr>
+        <w:lastRenderedPageBreak/>
+        <w:t>Note</w:t>
+      </w:r>
+      <w:r>
+        <w:rPr>
+          <w:sz w:val="22"/>
+          <w:szCs w:val="22"/>
+        </w:rPr>
+        <w:t xml:space="preserve">: </w:t>
+      </w:r>
+    </w:p>
+    <w:p>
+      <w:pPr>
+        <w:ind w:left="360"/>
+        <w:rPr>
+          <w:sz w:val="22"/>
+          <w:szCs w:val="22"/>
+        </w:rPr>
+      </w:pPr>
+      <w:r>
+        <w:rPr>
+          <w:sz w:val="22"/>
+          <w:szCs w:val="22"/>
+        </w:rPr>
+        <w:t xml:space="preserve">Pre requisite are compulsory, if they are not installed or had any issue while installing then it will cause issue while running the control validation and perception validation package </w:t>
+      </w:r>
+      <w:r>
+        <w:rPr>
+          <w:sz w:val="22"/>
+          <w:szCs w:val="22"/>
+        </w:rPr>
+        <w:t>for</w:t>
+      </w:r>
+      <w:r>
+        <w:rPr>
+          <w:sz w:val="22"/>
+          <w:szCs w:val="22"/>
+        </w:rPr>
+        <w:t xml:space="preserve"> the poly_suite application.</w:t>
+      </w:r>
+    </w:p>
+    <w:p>
+      <w:pPr>
+        <w:ind w:left="360"/>
+        <w:rPr>
+          <w:sz w:val="22"/>
+          <w:szCs w:val="22"/>
+        </w:rPr>
+      </w:pPr>
+      <w:r>
+        <w:rPr>
+          <w:sz w:val="22"/>
+          <w:szCs w:val="22"/>
+        </w:rPr>
+        <w:t xml:space="preserve">All the above commands will be going to run inside the ADE docker where </w:t>
+      </w:r>
+      <w:r>
+        <w:rPr>
+          <w:sz w:val="22"/>
+          <w:szCs w:val="22"/>
+        </w:rPr>
+        <w:t>A</w:t>
+      </w:r>
+      <w:r>
+        <w:rPr>
+          <w:sz w:val="22"/>
+          <w:szCs w:val="22"/>
+        </w:rPr>
+        <w:t>utowareAuto is install</w:t>
+      </w:r>
+      <w:r>
+        <w:rPr>
+          <w:sz w:val="22"/>
+          <w:szCs w:val="22"/>
+        </w:rPr>
+        <w:t xml:space="preserve"> except Pandas library</w:t>
+      </w:r>
+      <w:r>
+        <w:rPr>
+          <w:sz w:val="22"/>
+          <w:szCs w:val="22"/>
+        </w:rPr>
+        <w:t>.</w:t>
+      </w:r>
+    </w:p>
+    <w:p>
+      <w:pPr>
+        <w:ind w:left="360"/>
+        <w:rPr>
+          <w:sz w:val="22"/>
+          <w:szCs w:val="22"/>
+        </w:rPr>
+      </w:pPr>
+      <w:r>
+        <w:rPr>
+          <w:sz w:val="22"/>
+          <w:szCs w:val="22"/>
+        </w:rPr>
+        <w:t>Both the package must be placed inside the mention path</w:t>
+      </w:r>
+      <w:r>
+        <w:rPr>
+          <w:sz w:val="22"/>
+          <w:szCs w:val="22"/>
+        </w:rPr>
+        <w:t xml:space="preserve"> and manner</w:t>
+      </w:r>
+      <w:r>
+        <w:rPr>
+          <w:sz w:val="22"/>
+          <w:szCs w:val="22"/>
+        </w:rPr>
+        <w:t>-</w:t>
+      </w:r>
+    </w:p>
+    <w:p>
+      <w:pPr>
+        <w:tabs>
+          <w:tab w:val="left" w:pos="916"/>
+          <w:tab w:val="left" w:pos="1832"/>
+          <w:tab w:val="left" w:pos="2748"/>
+          <w:tab w:val="left" w:pos="3664"/>
+          <w:tab w:val="left" w:pos="4580"/>
+          <w:tab w:val="left" w:pos="5496"/>
+          <w:tab w:val="left" w:pos="6412"/>
+          <w:tab w:val="left" w:pos="7328"/>
+          <w:tab w:val="left" w:pos="8244"/>
+          <w:tab w:val="left" w:pos="9160"/>
+          <w:tab w:val="left" w:pos="10076"/>
+          <w:tab w:val="left" w:pos="10992"/>
+          <w:tab w:val="left" w:pos="11908"/>
+          <w:tab w:val="left" w:pos="12824"/>
+          <w:tab w:val="left" w:pos="13740"/>
+          <w:tab w:val="left" w:pos="14656"/>
+        </w:tabs>
         <w:rPr>
           <w:rFonts w:ascii="Courier New" w:eastAsia="Times New Roman" w:hAnsi="Courier New" w:cs="Courier New"/>
           <w:color w:val="auto"/>
@@ -709,87 +2015,101 @@
       </w:pPr>
       <w:r>
         <w:tab/>
-      </w:r>
-      <w:r>
-        <w:rPr>
-          <w:rFonts w:ascii="Courier New" w:eastAsia="Times New Roman" w:hAnsi="Courier New" w:cs="Courier New"/>
-          <w:color w:val="auto"/>
-          <w:sz w:val="20"/>
-          <w:szCs w:val="20"/>
-          <w:lang w:val="en-IN" w:eastAsia="en-IN"/>
-        </w:rPr>
-        <w:t xml:space="preserve">$ ros2 run </w:t>
-      </w:r>
-      <w:proofErr w:type="spellStart"/>
-      <w:r>
-        <w:rPr>
-          <w:rFonts w:ascii="Courier New" w:eastAsia="Times New Roman" w:hAnsi="Courier New" w:cs="Courier New"/>
-          <w:color w:val="auto"/>
-          <w:sz w:val="20"/>
-          <w:szCs w:val="20"/>
-          <w:lang w:val="en-IN" w:eastAsia="en-IN"/>
-        </w:rPr>
-        <w:t>perception_validation</w:t>
-      </w:r>
-      <w:proofErr w:type="spellEnd"/>
-      <w:r>
-        <w:rPr>
-          <w:rFonts w:ascii="Courier New" w:eastAsia="Times New Roman" w:hAnsi="Courier New" w:cs="Courier New"/>
-          <w:color w:val="auto"/>
-          <w:sz w:val="20"/>
-          <w:szCs w:val="20"/>
-          <w:lang w:val="en-IN" w:eastAsia="en-IN"/>
-        </w:rPr>
-        <w:t xml:space="preserve"> </w:t>
-      </w:r>
-      <w:proofErr w:type="spellStart"/>
-      <w:r>
-        <w:rPr>
-          <w:rFonts w:ascii="Courier New" w:eastAsia="Times New Roman" w:hAnsi="Courier New" w:cs="Courier New"/>
-          <w:color w:val="auto"/>
-          <w:sz w:val="20"/>
-          <w:szCs w:val="20"/>
-          <w:lang w:val="en-IN" w:eastAsia="en-IN"/>
-        </w:rPr>
-        <w:t>perception_subscriber</w:t>
-      </w:r>
-      <w:proofErr w:type="spellEnd"/>
-      <w:r>
-        <w:rPr>
-          <w:rFonts w:ascii="Courier New" w:eastAsia="Times New Roman" w:hAnsi="Courier New" w:cs="Courier New"/>
-          <w:color w:val="auto"/>
-          <w:sz w:val="20"/>
-          <w:szCs w:val="20"/>
-          <w:lang w:val="en-IN" w:eastAsia="en-IN"/>
-        </w:rPr>
-        <w:t xml:space="preserve"> </w:t>
-      </w:r>
-    </w:p>
-    <w:p/>
-    <w:p/>
-    <w:p/>
-    <w:p>
-      <w:pPr>
-        <w:pStyle w:val="Heading2"/>
-      </w:pPr>
-      <w:r>
-        <w:lastRenderedPageBreak/>
-        <w:t>TODO</w:t>
-      </w:r>
-    </w:p>
-    <w:p/>
-    <w:p>
-      <w:pPr>
-        <w:pStyle w:val="Heading2"/>
-      </w:pPr>
-      <w:r>
-        <w:t>TODO</w:t>
-      </w:r>
-    </w:p>
-    <w:p/>
+        <w:t xml:space="preserve">$ </w:t>
+      </w:r>
+      <w:r>
+        <w:rPr>
+          <w:rFonts w:ascii="Courier New" w:eastAsia="Times New Roman" w:hAnsi="Courier New" w:cs="Courier New"/>
+          <w:color w:val="auto"/>
+          <w:sz w:val="20"/>
+          <w:szCs w:val="20"/>
+          <w:lang w:val="en-IN" w:eastAsia="en-IN"/>
+        </w:rPr>
+        <w:t>adehome/Node/</w:t>
+      </w:r>
+      <w:r>
+        <w:rPr>
+          <w:rFonts w:ascii="Courier New" w:eastAsia="Times New Roman" w:hAnsi="Courier New" w:cs="Courier New"/>
+          <w:color w:val="auto"/>
+          <w:sz w:val="20"/>
+          <w:szCs w:val="20"/>
+          <w:lang w:val="en-IN" w:eastAsia="en-IN"/>
+        </w:rPr>
+        <w:t>Node_control_validation_ws</w:t>
+      </w:r>
+    </w:p>
+    <w:p>
+      <w:pPr>
+        <w:tabs>
+          <w:tab w:val="left" w:pos="916"/>
+          <w:tab w:val="left" w:pos="1832"/>
+          <w:tab w:val="left" w:pos="2748"/>
+          <w:tab w:val="left" w:pos="3664"/>
+          <w:tab w:val="left" w:pos="4580"/>
+          <w:tab w:val="left" w:pos="5496"/>
+          <w:tab w:val="left" w:pos="6412"/>
+          <w:tab w:val="left" w:pos="7328"/>
+          <w:tab w:val="left" w:pos="8244"/>
+          <w:tab w:val="left" w:pos="9160"/>
+          <w:tab w:val="left" w:pos="10076"/>
+          <w:tab w:val="left" w:pos="10992"/>
+          <w:tab w:val="left" w:pos="11908"/>
+          <w:tab w:val="left" w:pos="12824"/>
+          <w:tab w:val="left" w:pos="13740"/>
+          <w:tab w:val="left" w:pos="14656"/>
+        </w:tabs>
+        <w:rPr>
+          <w:rFonts w:ascii="Courier New" w:eastAsia="Times New Roman" w:hAnsi="Courier New" w:cs="Courier New"/>
+          <w:color w:val="auto"/>
+          <w:sz w:val="20"/>
+          <w:szCs w:val="20"/>
+          <w:lang w:val="en-IN" w:eastAsia="en-IN"/>
+        </w:rPr>
+      </w:pPr>
+      <w:r>
+        <w:rPr>
+          <w:rFonts w:ascii="Courier New" w:eastAsia="Times New Roman" w:hAnsi="Courier New" w:cs="Courier New"/>
+          <w:color w:val="auto"/>
+          <w:sz w:val="20"/>
+          <w:szCs w:val="20"/>
+          <w:lang w:val="en-IN" w:eastAsia="en-IN"/>
+        </w:rPr>
+        <w:tab/>
+      </w:r>
+      <w:r>
+        <w:rPr>
+          <w:rFonts w:ascii="Courier New" w:eastAsia="Times New Roman" w:hAnsi="Courier New" w:cs="Courier New"/>
+          <w:color w:val="auto"/>
+          <w:sz w:val="20"/>
+          <w:szCs w:val="20"/>
+          <w:lang w:val="en-IN" w:eastAsia="en-IN"/>
+        </w:rPr>
+        <w:t>$</w:t>
+      </w:r>
+      <w:r>
+        <w:rPr>
+          <w:rFonts w:ascii="Courier New" w:eastAsia="Times New Roman" w:hAnsi="Courier New" w:cs="Courier New"/>
+          <w:color w:val="auto"/>
+          <w:sz w:val="20"/>
+          <w:szCs w:val="20"/>
+          <w:lang w:val="en-IN" w:eastAsia="en-IN"/>
+        </w:rPr>
+        <w:t>adehome/Node/</w:t>
+      </w:r>
+      <w:r>
+        <w:rPr>
+          <w:rFonts w:ascii="Courier New" w:eastAsia="Times New Roman" w:hAnsi="Courier New" w:cs="Courier New"/>
+          <w:color w:val="auto"/>
+          <w:sz w:val="20"/>
+          <w:szCs w:val="20"/>
+          <w:lang w:val="en-IN" w:eastAsia="en-IN"/>
+        </w:rPr>
+        <w:t>Node_lg_groundtruth_data_ws</w:t>
+      </w:r>
+    </w:p>
     <w:p/>
     <w:sectPr>
-      <w:footerReference w:type="default" r:id="rId7"/>
+      <w:footerReference w:type="default" r:id="rId8"/>
       <w:pgSz w:w="12240" w:h="15840" w:code="1"/>
       <w:pgMar w:top="1440" w:right="1440" w:bottom="1440" w:left="1440" w:header="720" w:footer="864" w:gutter="0"/>
       <w:cols w:space="720"/>
@@ -1155,6 +2475,119 @@
     </w:lvl>
   </w:abstractNum>
   <w:abstractNum w:abstractNumId="11" w15:restartNumberingAfterBreak="0">
+    <w:nsid w:val="0805675D"/>
+    <w:multiLevelType w:val="hybridMultilevel"/>
+    <w:tmpl w:val="2FD0BFE6"/>
+    <w:lvl w:ilvl="0" w:tplc="40090001">
+      <w:start w:val="1"/>
+      <w:numFmt w:val="bullet"/>
+      <w:lvlText w:val=""/>
+      <w:lvlJc w:val="left"/>
+      <w:pPr>
+        <w:ind w:left="1080" w:hanging="360"/>
+      </w:pPr>
+      <w:rPr>
+        <w:rFonts w:ascii="Symbol" w:hAnsi="Symbol" w:hint="default"/>
+      </w:rPr>
+    </w:lvl>
+    <w:lvl w:ilvl="1" w:tplc="40090003">
+      <w:start w:val="1"/>
+      <w:numFmt w:val="bullet"/>
+      <w:lvlText w:val="o"/>
+      <w:lvlJc w:val="left"/>
+      <w:pPr>
+        <w:ind w:left="1800" w:hanging="360"/>
+      </w:pPr>
+      <w:rPr>
+        <w:rFonts w:ascii="Courier New" w:hAnsi="Courier New" w:cs="Courier New" w:hint="default"/>
+      </w:rPr>
+    </w:lvl>
+    <w:lvl w:ilvl="2" w:tplc="40090005">
+      <w:start w:val="1"/>
+      <w:numFmt w:val="bullet"/>
+      <w:lvlText w:val=""/>
+      <w:lvlJc w:val="left"/>
+      <w:pPr>
+        <w:ind w:left="2520" w:hanging="360"/>
+      </w:pPr>
+      <w:rPr>
+        <w:rFonts w:ascii="Wingdings" w:hAnsi="Wingdings" w:hint="default"/>
+      </w:rPr>
+    </w:lvl>
+    <w:lvl w:ilvl="3" w:tplc="40090001" w:tentative="1">
+      <w:start w:val="1"/>
+      <w:numFmt w:val="bullet"/>
+      <w:lvlText w:val=""/>
+      <w:lvlJc w:val="left"/>
+      <w:pPr>
+        <w:ind w:left="3240" w:hanging="360"/>
+      </w:pPr>
+      <w:rPr>
+        <w:rFonts w:ascii="Symbol" w:hAnsi="Symbol" w:hint="default"/>
+      </w:rPr>
+    </w:lvl>
+    <w:lvl w:ilvl="4" w:tplc="40090003" w:tentative="1">
+      <w:start w:val="1"/>
+      <w:numFmt w:val="bullet"/>
+      <w:lvlText w:val="o"/>
+      <w:lvlJc w:val="left"/>
+      <w:pPr>
+        <w:ind w:left="3960" w:hanging="360"/>
+      </w:pPr>
+      <w:rPr>
+        <w:rFonts w:ascii="Courier New" w:hAnsi="Courier New" w:cs="Courier New" w:hint="default"/>
+      </w:rPr>
+    </w:lvl>
+    <w:lvl w:ilvl="5" w:tplc="40090005" w:tentative="1">
+      <w:start w:val="1"/>
+      <w:numFmt w:val="bullet"/>
+      <w:lvlText w:val=""/>
+      <w:lvlJc w:val="left"/>
+      <w:pPr>
+        <w:ind w:left="4680" w:hanging="360"/>
+      </w:pPr>
+      <w:rPr>
+        <w:rFonts w:ascii="Wingdings" w:hAnsi="Wingdings" w:hint="default"/>
+      </w:rPr>
+    </w:lvl>
+    <w:lvl w:ilvl="6" w:tplc="40090001" w:tentative="1">
+      <w:start w:val="1"/>
+      <w:numFmt w:val="bullet"/>
+      <w:lvlText w:val=""/>
+      <w:lvlJc w:val="left"/>
+      <w:pPr>
+        <w:ind w:left="5400" w:hanging="360"/>
+      </w:pPr>
+      <w:rPr>
+        <w:rFonts w:ascii="Symbol" w:hAnsi="Symbol" w:hint="default"/>
+      </w:rPr>
+    </w:lvl>
+    <w:lvl w:ilvl="7" w:tplc="40090003" w:tentative="1">
+      <w:start w:val="1"/>
+      <w:numFmt w:val="bullet"/>
+      <w:lvlText w:val="o"/>
+      <w:lvlJc w:val="left"/>
+      <w:pPr>
+        <w:ind w:left="6120" w:hanging="360"/>
+      </w:pPr>
+      <w:rPr>
+        <w:rFonts w:ascii="Courier New" w:hAnsi="Courier New" w:cs="Courier New" w:hint="default"/>
+      </w:rPr>
+    </w:lvl>
+    <w:lvl w:ilvl="8" w:tplc="40090005" w:tentative="1">
+      <w:start w:val="1"/>
+      <w:numFmt w:val="bullet"/>
+      <w:lvlText w:val=""/>
+      <w:lvlJc w:val="left"/>
+      <w:pPr>
+        <w:ind w:left="6840" w:hanging="360"/>
+      </w:pPr>
+      <w:rPr>
+        <w:rFonts w:ascii="Wingdings" w:hAnsi="Wingdings" w:hint="default"/>
+      </w:rPr>
+    </w:lvl>
+  </w:abstractNum>
+  <w:abstractNum w:abstractNumId="12" w15:restartNumberingAfterBreak="0">
     <w:nsid w:val="4F787987"/>
     <w:multiLevelType w:val="multilevel"/>
     <w:tmpl w:val="DBDC0512"/>
@@ -1280,7 +2713,120 @@
       </w:rPr>
     </w:lvl>
   </w:abstractNum>
-  <w:abstractNum w:abstractNumId="12" w15:restartNumberingAfterBreak="0">
+  <w:abstractNum w:abstractNumId="13" w15:restartNumberingAfterBreak="0">
+    <w:nsid w:val="5C1859A8"/>
+    <w:multiLevelType w:val="hybridMultilevel"/>
+    <w:tmpl w:val="F5322906"/>
+    <w:lvl w:ilvl="0" w:tplc="40090001">
+      <w:start w:val="1"/>
+      <w:numFmt w:val="bullet"/>
+      <w:lvlText w:val=""/>
+      <w:lvlJc w:val="left"/>
+      <w:pPr>
+        <w:ind w:left="720" w:hanging="360"/>
+      </w:pPr>
+      <w:rPr>
+        <w:rFonts w:ascii="Symbol" w:hAnsi="Symbol" w:hint="default"/>
+      </w:rPr>
+    </w:lvl>
+    <w:lvl w:ilvl="1" w:tplc="40090003">
+      <w:start w:val="1"/>
+      <w:numFmt w:val="bullet"/>
+      <w:lvlText w:val="o"/>
+      <w:lvlJc w:val="left"/>
+      <w:pPr>
+        <w:ind w:left="1440" w:hanging="360"/>
+      </w:pPr>
+      <w:rPr>
+        <w:rFonts w:ascii="Courier New" w:hAnsi="Courier New" w:cs="Courier New" w:hint="default"/>
+      </w:rPr>
+    </w:lvl>
+    <w:lvl w:ilvl="2" w:tplc="40090005">
+      <w:start w:val="1"/>
+      <w:numFmt w:val="bullet"/>
+      <w:lvlText w:val=""/>
+      <w:lvlJc w:val="left"/>
+      <w:pPr>
+        <w:ind w:left="2160" w:hanging="360"/>
+      </w:pPr>
+      <w:rPr>
+        <w:rFonts w:ascii="Wingdings" w:hAnsi="Wingdings" w:hint="default"/>
+      </w:rPr>
+    </w:lvl>
+    <w:lvl w:ilvl="3" w:tplc="40090001">
+      <w:start w:val="1"/>
+      <w:numFmt w:val="bullet"/>
+      <w:lvlText w:val=""/>
+      <w:lvlJc w:val="left"/>
+      <w:pPr>
+        <w:ind w:left="2880" w:hanging="360"/>
+      </w:pPr>
+      <w:rPr>
+        <w:rFonts w:ascii="Symbol" w:hAnsi="Symbol" w:hint="default"/>
+      </w:rPr>
+    </w:lvl>
+    <w:lvl w:ilvl="4" w:tplc="40090003" w:tentative="1">
+      <w:start w:val="1"/>
+      <w:numFmt w:val="bullet"/>
+      <w:lvlText w:val="o"/>
+      <w:lvlJc w:val="left"/>
+      <w:pPr>
+        <w:ind w:left="3600" w:hanging="360"/>
+      </w:pPr>
+      <w:rPr>
+        <w:rFonts w:ascii="Courier New" w:hAnsi="Courier New" w:cs="Courier New" w:hint="default"/>
+      </w:rPr>
+    </w:lvl>
+    <w:lvl w:ilvl="5" w:tplc="40090005" w:tentative="1">
+      <w:start w:val="1"/>
+      <w:numFmt w:val="bullet"/>
+      <w:lvlText w:val=""/>
+      <w:lvlJc w:val="left"/>
+      <w:pPr>
+        <w:ind w:left="4320" w:hanging="360"/>
+      </w:pPr>
+      <w:rPr>
+        <w:rFonts w:ascii="Wingdings" w:hAnsi="Wingdings" w:hint="default"/>
+      </w:rPr>
+    </w:lvl>
+    <w:lvl w:ilvl="6" w:tplc="40090001" w:tentative="1">
+      <w:start w:val="1"/>
+      <w:numFmt w:val="bullet"/>
+      <w:lvlText w:val=""/>
+      <w:lvlJc w:val="left"/>
+      <w:pPr>
+        <w:ind w:left="5040" w:hanging="360"/>
+      </w:pPr>
+      <w:rPr>
+        <w:rFonts w:ascii="Symbol" w:hAnsi="Symbol" w:hint="default"/>
+      </w:rPr>
+    </w:lvl>
+    <w:lvl w:ilvl="7" w:tplc="40090003" w:tentative="1">
+      <w:start w:val="1"/>
+      <w:numFmt w:val="bullet"/>
+      <w:lvlText w:val="o"/>
+      <w:lvlJc w:val="left"/>
+      <w:pPr>
+        <w:ind w:left="5760" w:hanging="360"/>
+      </w:pPr>
+      <w:rPr>
+        <w:rFonts w:ascii="Courier New" w:hAnsi="Courier New" w:cs="Courier New" w:hint="default"/>
+      </w:rPr>
+    </w:lvl>
+    <w:lvl w:ilvl="8" w:tplc="40090005" w:tentative="1">
+      <w:start w:val="1"/>
+      <w:numFmt w:val="bullet"/>
+      <w:lvlText w:val=""/>
+      <w:lvlJc w:val="left"/>
+      <w:pPr>
+        <w:ind w:left="6480" w:hanging="360"/>
+      </w:pPr>
+      <w:rPr>
+        <w:rFonts w:ascii="Wingdings" w:hAnsi="Wingdings" w:hint="default"/>
+      </w:rPr>
+    </w:lvl>
+  </w:abstractNum>
+  <w:abstractNum w:abstractNumId="14" w15:restartNumberingAfterBreak="0">
     <w:nsid w:val="657E5D71"/>
     <w:multiLevelType w:val="multilevel"/>
     <w:tmpl w:val="5F92E4C4"/>
@@ -1403,6 +2949,119 @@
       <w:rPr>
         <w:rFonts w:ascii="Wingdings" w:hAnsi="Wingdings" w:hint="default"/>
         <w:color w:val="2E74B5" w:themeColor="accent1" w:themeShade="BF"/>
+      </w:rPr>
+    </w:lvl>
+  </w:abstractNum>
+  <w:abstractNum w:abstractNumId="15" w15:restartNumberingAfterBreak="0">
+    <w:nsid w:val="6E2E34FD"/>
+    <w:multiLevelType w:val="hybridMultilevel"/>
+    <w:tmpl w:val="2E8ACF86"/>
+    <w:lvl w:ilvl="0" w:tplc="40090001">
+      <w:start w:val="1"/>
+      <w:numFmt w:val="bullet"/>
+      <w:lvlText w:val=""/>
+      <w:lvlJc w:val="left"/>
+      <w:pPr>
+        <w:ind w:left="720" w:hanging="360"/>
+      </w:pPr>
+      <w:rPr>
+        <w:rFonts w:ascii="Symbol" w:hAnsi="Symbol" w:hint="default"/>
+      </w:rPr>
+    </w:lvl>
+    <w:lvl w:ilvl="1" w:tplc="40090003">
+      <w:start w:val="1"/>
+      <w:numFmt w:val="bullet"/>
+      <w:lvlText w:val="o"/>
+      <w:lvlJc w:val="left"/>
+      <w:pPr>
+        <w:ind w:left="1440" w:hanging="360"/>
+      </w:pPr>
+      <w:rPr>
+        <w:rFonts w:ascii="Courier New" w:hAnsi="Courier New" w:cs="Courier New" w:hint="default"/>
+      </w:rPr>
+    </w:lvl>
+    <w:lvl w:ilvl="2" w:tplc="40090005" w:tentative="1">
+      <w:start w:val="1"/>
+      <w:numFmt w:val="bullet"/>
+      <w:lvlText w:val=""/>
+      <w:lvlJc w:val="left"/>
+      <w:pPr>
+        <w:ind w:left="2160" w:hanging="360"/>
+      </w:pPr>
+      <w:rPr>
+        <w:rFonts w:ascii="Wingdings" w:hAnsi="Wingdings" w:hint="default"/>
+      </w:rPr>
+    </w:lvl>
+    <w:lvl w:ilvl="3" w:tplc="40090001" w:tentative="1">
+      <w:start w:val="1"/>
+      <w:numFmt w:val="bullet"/>
+      <w:lvlText w:val=""/>
+      <w:lvlJc w:val="left"/>
+      <w:pPr>
+        <w:ind w:left="2880" w:hanging="360"/>
+      </w:pPr>
+      <w:rPr>
+        <w:rFonts w:ascii="Symbol" w:hAnsi="Symbol" w:hint="default"/>
+      </w:rPr>
+    </w:lvl>
+    <w:lvl w:ilvl="4" w:tplc="40090003" w:tentative="1">
+      <w:start w:val="1"/>
+      <w:numFmt w:val="bullet"/>
+      <w:lvlText w:val="o"/>
+      <w:lvlJc w:val="left"/>
+      <w:pPr>
+        <w:ind w:left="3600" w:hanging="360"/>
+      </w:pPr>
+      <w:rPr>
+        <w:rFonts w:ascii="Courier New" w:hAnsi="Courier New" w:cs="Courier New" w:hint="default"/>
+      </w:rPr>
+    </w:lvl>
+    <w:lvl w:ilvl="5" w:tplc="40090005" w:tentative="1">
+      <w:start w:val="1"/>
+      <w:numFmt w:val="bullet"/>
+      <w:lvlText w:val=""/>
+      <w:lvlJc w:val="left"/>
+      <w:pPr>
+        <w:ind w:left="4320" w:hanging="360"/>
+      </w:pPr>
+      <w:rPr>
+        <w:rFonts w:ascii="Wingdings" w:hAnsi="Wingdings" w:hint="default"/>
+      </w:rPr>
+    </w:lvl>
+    <w:lvl w:ilvl="6" w:tplc="40090001" w:tentative="1">
+      <w:start w:val="1"/>
+      <w:numFmt w:val="bullet"/>
+      <w:lvlText w:val=""/>
+      <w:lvlJc w:val="left"/>
+      <w:pPr>
+        <w:ind w:left="5040" w:hanging="360"/>
+      </w:pPr>
+      <w:rPr>
+        <w:rFonts w:ascii="Symbol" w:hAnsi="Symbol" w:hint="default"/>
+      </w:rPr>
+    </w:lvl>
+    <w:lvl w:ilvl="7" w:tplc="40090003" w:tentative="1">
+      <w:start w:val="1"/>
+      <w:numFmt w:val="bullet"/>
+      <w:lvlText w:val="o"/>
+      <w:lvlJc w:val="left"/>
+      <w:pPr>
+        <w:ind w:left="5760" w:hanging="360"/>
+      </w:pPr>
+      <w:rPr>
+        <w:rFonts w:ascii="Courier New" w:hAnsi="Courier New" w:cs="Courier New" w:hint="default"/>
+      </w:rPr>
+    </w:lvl>
+    <w:lvl w:ilvl="8" w:tplc="40090005" w:tentative="1">
+      <w:start w:val="1"/>
+      <w:numFmt w:val="bullet"/>
+      <w:lvlText w:val=""/>
+      <w:lvlJc w:val="left"/>
+      <w:pPr>
+        <w:ind w:left="6480" w:hanging="360"/>
+      </w:pPr>
+      <w:rPr>
+        <w:rFonts w:ascii="Wingdings" w:hAnsi="Wingdings" w:hint="default"/>
       </w:rPr>
     </w:lvl>
   </w:abstractNum>
@@ -1410,10 +3069,10 @@
     <w:abstractNumId w:val="9"/>
   </w:num>
   <w:num w:numId="2">
-    <w:abstractNumId w:val="12"/>
+    <w:abstractNumId w:val="14"/>
   </w:num>
   <w:num w:numId="3">
-    <w:abstractNumId w:val="12"/>
+    <w:abstractNumId w:val="14"/>
     <w:lvlOverride w:ilvl="0">
       <w:startOverride w:val="1"/>
     </w:lvlOverride>
@@ -1449,7 +3108,7 @@
     <w:abstractNumId w:val="0"/>
   </w:num>
   <w:num w:numId="14">
-    <w:abstractNumId w:val="12"/>
+    <w:abstractNumId w:val="14"/>
     <w:lvlOverride w:ilvl="0">
       <w:startOverride w:val="1"/>
     </w:lvlOverride>
@@ -1479,7 +3138,16 @@
     </w:lvlOverride>
   </w:num>
   <w:num w:numId="15">
+    <w:abstractNumId w:val="12"/>
+  </w:num>
+  <w:num w:numId="16">
     <w:abstractNumId w:val="11"/>
+  </w:num>
+  <w:num w:numId="17">
+    <w:abstractNumId w:val="15"/>
+  </w:num>
+  <w:num w:numId="18">
+    <w:abstractNumId w:val="13"/>
   </w:num>
 </w:numbering>
 </file>
@@ -2608,7 +4276,6 @@
     <w:name w:val="Hyperlink"/>
     <w:basedOn w:val="DefaultParagraphFont"/>
     <w:uiPriority w:val="99"/>
-    <w:semiHidden/>
     <w:unhideWhenUsed/>
     <w:rsid w:val="008D5E06"/>
     <w:rPr>
@@ -2693,6 +4360,35 @@
         <w:shd w:val="clear" w:color="auto" w:fill="F2F2F2" w:themeFill="background1" w:themeFillShade="F2"/>
       </w:tcPr>
     </w:tblStylePr>
+  </w:style>
+  <w:style w:type="paragraph" w:styleId="ListParagraph">
+    <w:name w:val="List Paragraph"/>
+    <w:basedOn w:val="Normal"/>
+    <w:uiPriority w:val="34"/>
+    <w:unhideWhenUsed/>
+    <w:qFormat/>
+    <w:rsid w:val="00B94CC9"/>
+    <w:pPr>
+      <w:ind w:left="720"/>
+      <w:contextualSpacing/>
+    </w:pPr>
+  </w:style>
+  <w:style w:type="character" w:customStyle="1" w:styleId="hljs-builtin">
+    <w:name w:val="hljs-built_in"/>
+    <w:basedOn w:val="DefaultParagraphFont"/>
+    <w:rsid w:val="00F971A6"/>
+  </w:style>
+  <w:style w:type="character" w:styleId="UnresolvedMention">
+    <w:name w:val="Unresolved Mention"/>
+    <w:basedOn w:val="DefaultParagraphFont"/>
+    <w:uiPriority w:val="99"/>
+    <w:semiHidden/>
+    <w:unhideWhenUsed/>
+    <w:rsid w:val="00F971A6"/>
+    <w:rPr>
+      <w:color w:val="605E5C"/>
+      <w:shd w:val="clear" w:color="auto" w:fill="E1DFDD"/>
+    </w:rPr>
   </w:style>
 </w:styles>
 </file>

</xml_diff>